<commit_message>
Add JPEG and wavelet compression MATLAB scripts
Added MATLAB implementations for JPEG and wavelet-based image compression, including supporting Huffman coding functions, test images, and resources. Also included C source and binaries for Huffman decoding, and updated related documentation and example files. Removed temporary and backup files from P4.
</commit_message>
<xml_diff>
--- a/P4/P4.docx
+++ b/P4/P4.docx
@@ -1105,7 +1105,7 @@
             </w:rPr>
             <w:fldChar w:fldCharType="separate"/>
           </w:r>
-          <w:hyperlink w:anchor="_Toc213330473" w:history="1">
+          <w:hyperlink w:anchor="_Toc213395460" w:history="1">
             <w:r>
               <w:rPr>
                 <w:rStyle w:val="Hipervnculo"/>
@@ -1155,7 +1155,7 @@
                 <w:noProof/>
                 <w:webHidden/>
               </w:rPr>
-              <w:instrText xml:space="preserve"> PAGEREF _Toc213330473 \h </w:instrText>
+              <w:instrText xml:space="preserve"> PAGEREF _Toc213395460 \h </w:instrText>
             </w:r>
             <w:r>
               <w:rPr>
@@ -1180,406 +1180,6 @@
             <w:r>
               <w:rPr>
                 <w:noProof/>
-                <w:webHidden/>
-              </w:rPr>
-              <w:fldChar w:fldCharType="end"/>
-            </w:r>
-          </w:hyperlink>
-        </w:p>
-        <w:p>
-          <w:pPr>
-            <w:pStyle w:val="TDC2"/>
-            <w:tabs>
-              <w:tab w:val="left" w:pos="960"/>
-            </w:tabs>
-            <w:rPr>
-              <w:rFonts w:eastAsiaTheme="minorEastAsia"/>
-              <w:sz w:val="24"/>
-              <w:szCs w:val="24"/>
-              <w:lang w:eastAsia="es-ES"/>
-            </w:rPr>
-          </w:pPr>
-          <w:hyperlink w:anchor="_Toc213330474" w:history="1">
-            <w:r>
-              <w:rPr>
-                <w:rStyle w:val="Hipervnculo"/>
-                <w:rFonts w:ascii="Times New Roman" w:hAnsi="Times New Roman" w:cs="Times New Roman"/>
-              </w:rPr>
-              <w:t>1.1.</w:t>
-            </w:r>
-            <w:r>
-              <w:rPr>
-                <w:rFonts w:eastAsiaTheme="minorEastAsia"/>
-                <w:sz w:val="24"/>
-                <w:szCs w:val="24"/>
-                <w:lang w:eastAsia="es-ES"/>
-              </w:rPr>
-              <w:tab/>
-            </w:r>
-            <w:r>
-              <w:rPr>
-                <w:rStyle w:val="Hipervnculo"/>
-                <w:rFonts w:ascii="Times New Roman" w:hAnsi="Times New Roman" w:cs="Times New Roman"/>
-              </w:rPr>
-              <w:t>Elegir un fichero de audio (no voz) en formato .wav. Indicar qué tipo de audio se ha elegido y el tamaño del mismo.</w:t>
-            </w:r>
-            <w:r>
-              <w:rPr>
-                <w:webHidden/>
-              </w:rPr>
-              <w:tab/>
-            </w:r>
-            <w:r>
-              <w:rPr>
-                <w:webHidden/>
-              </w:rPr>
-              <w:fldChar w:fldCharType="begin"/>
-            </w:r>
-            <w:r>
-              <w:rPr>
-                <w:webHidden/>
-              </w:rPr>
-              <w:instrText xml:space="preserve"> PAGEREF _Toc213330474 \h </w:instrText>
-            </w:r>
-            <w:r>
-              <w:rPr>
-                <w:webHidden/>
-              </w:rPr>
-            </w:r>
-            <w:r>
-              <w:rPr>
-                <w:webHidden/>
-              </w:rPr>
-              <w:fldChar w:fldCharType="separate"/>
-            </w:r>
-            <w:r>
-              <w:rPr>
-                <w:webHidden/>
-              </w:rPr>
-              <w:t>1</w:t>
-            </w:r>
-            <w:r>
-              <w:rPr>
-                <w:webHidden/>
-              </w:rPr>
-              <w:fldChar w:fldCharType="end"/>
-            </w:r>
-          </w:hyperlink>
-        </w:p>
-        <w:p>
-          <w:pPr>
-            <w:pStyle w:val="TDC2"/>
-            <w:tabs>
-              <w:tab w:val="left" w:pos="960"/>
-            </w:tabs>
-            <w:rPr>
-              <w:rFonts w:eastAsiaTheme="minorEastAsia"/>
-              <w:sz w:val="24"/>
-              <w:szCs w:val="24"/>
-              <w:lang w:eastAsia="es-ES"/>
-            </w:rPr>
-          </w:pPr>
-          <w:hyperlink w:anchor="_Toc213330475" w:history="1">
-            <w:r>
-              <w:rPr>
-                <w:rStyle w:val="Hipervnculo"/>
-                <w:rFonts w:ascii="Times New Roman" w:hAnsi="Times New Roman" w:cs="Times New Roman"/>
-              </w:rPr>
-              <w:t>1.2.</w:t>
-            </w:r>
-            <w:r>
-              <w:rPr>
-                <w:rFonts w:eastAsiaTheme="minorEastAsia"/>
-                <w:sz w:val="24"/>
-                <w:szCs w:val="24"/>
-                <w:lang w:eastAsia="es-ES"/>
-              </w:rPr>
-              <w:tab/>
-            </w:r>
-            <w:r>
-              <w:rPr>
-                <w:rStyle w:val="Hipervnculo"/>
-                <w:rFonts w:ascii="Times New Roman" w:hAnsi="Times New Roman" w:cs="Times New Roman"/>
-              </w:rPr>
-              <w:t>Usar el código de MPEG1 nivel 1 para tratar el fichero de audio. Encontrar las componentes tonales y no tonales en un pequeño fragmento del fichero de audio.</w:t>
-            </w:r>
-            <w:r>
-              <w:rPr>
-                <w:webHidden/>
-              </w:rPr>
-              <w:tab/>
-            </w:r>
-            <w:r>
-              <w:rPr>
-                <w:webHidden/>
-              </w:rPr>
-              <w:fldChar w:fldCharType="begin"/>
-            </w:r>
-            <w:r>
-              <w:rPr>
-                <w:webHidden/>
-              </w:rPr>
-              <w:instrText xml:space="preserve"> PAGEREF _Toc213330475 \h </w:instrText>
-            </w:r>
-            <w:r>
-              <w:rPr>
-                <w:webHidden/>
-              </w:rPr>
-            </w:r>
-            <w:r>
-              <w:rPr>
-                <w:webHidden/>
-              </w:rPr>
-              <w:fldChar w:fldCharType="separate"/>
-            </w:r>
-            <w:r>
-              <w:rPr>
-                <w:webHidden/>
-              </w:rPr>
-              <w:t>1</w:t>
-            </w:r>
-            <w:r>
-              <w:rPr>
-                <w:webHidden/>
-              </w:rPr>
-              <w:fldChar w:fldCharType="end"/>
-            </w:r>
-          </w:hyperlink>
-        </w:p>
-        <w:p>
-          <w:pPr>
-            <w:pStyle w:val="TDC2"/>
-            <w:tabs>
-              <w:tab w:val="left" w:pos="960"/>
-            </w:tabs>
-            <w:rPr>
-              <w:rFonts w:eastAsiaTheme="minorEastAsia"/>
-              <w:sz w:val="24"/>
-              <w:szCs w:val="24"/>
-              <w:lang w:eastAsia="es-ES"/>
-            </w:rPr>
-          </w:pPr>
-          <w:hyperlink w:anchor="_Toc213330476" w:history="1">
-            <w:r>
-              <w:rPr>
-                <w:rStyle w:val="Hipervnculo"/>
-                <w:rFonts w:ascii="Times New Roman" w:hAnsi="Times New Roman" w:cs="Times New Roman"/>
-              </w:rPr>
-              <w:t>1.3.</w:t>
-            </w:r>
-            <w:r>
-              <w:rPr>
-                <w:rFonts w:eastAsiaTheme="minorEastAsia"/>
-                <w:sz w:val="24"/>
-                <w:szCs w:val="24"/>
-                <w:lang w:eastAsia="es-ES"/>
-              </w:rPr>
-              <w:tab/>
-            </w:r>
-            <w:r>
-              <w:rPr>
-                <w:rStyle w:val="Hipervnculo"/>
-                <w:rFonts w:ascii="Times New Roman" w:hAnsi="Times New Roman" w:cs="Times New Roman"/>
-              </w:rPr>
-              <w:t>Representar las componentes de enmascaramiento y sus umbrales para dos pequeños fragmentos del fichero de audio</w:t>
-            </w:r>
-            <w:r>
-              <w:rPr>
-                <w:webHidden/>
-              </w:rPr>
-              <w:tab/>
-            </w:r>
-            <w:r>
-              <w:rPr>
-                <w:webHidden/>
-              </w:rPr>
-              <w:fldChar w:fldCharType="begin"/>
-            </w:r>
-            <w:r>
-              <w:rPr>
-                <w:webHidden/>
-              </w:rPr>
-              <w:instrText xml:space="preserve"> PAGEREF _Toc213330476 \h </w:instrText>
-            </w:r>
-            <w:r>
-              <w:rPr>
-                <w:webHidden/>
-              </w:rPr>
-            </w:r>
-            <w:r>
-              <w:rPr>
-                <w:webHidden/>
-              </w:rPr>
-              <w:fldChar w:fldCharType="separate"/>
-            </w:r>
-            <w:r>
-              <w:rPr>
-                <w:webHidden/>
-              </w:rPr>
-              <w:t>3</w:t>
-            </w:r>
-            <w:r>
-              <w:rPr>
-                <w:webHidden/>
-              </w:rPr>
-              <w:fldChar w:fldCharType="end"/>
-            </w:r>
-          </w:hyperlink>
-        </w:p>
-        <w:p>
-          <w:pPr>
-            <w:pStyle w:val="TDC2"/>
-            <w:tabs>
-              <w:tab w:val="left" w:pos="960"/>
-            </w:tabs>
-            <w:rPr>
-              <w:rFonts w:eastAsiaTheme="minorEastAsia"/>
-              <w:sz w:val="24"/>
-              <w:szCs w:val="24"/>
-              <w:lang w:eastAsia="es-ES"/>
-            </w:rPr>
-          </w:pPr>
-          <w:hyperlink w:anchor="_Toc213330477" w:history="1">
-            <w:r>
-              <w:rPr>
-                <w:rStyle w:val="Hipervnculo"/>
-                <w:rFonts w:ascii="Times New Roman" w:hAnsi="Times New Roman" w:cs="Times New Roman"/>
-              </w:rPr>
-              <w:t>1.4.</w:t>
-            </w:r>
-            <w:r>
-              <w:rPr>
-                <w:rFonts w:eastAsiaTheme="minorEastAsia"/>
-                <w:sz w:val="24"/>
-                <w:szCs w:val="24"/>
-                <w:lang w:eastAsia="es-ES"/>
-              </w:rPr>
-              <w:tab/>
-            </w:r>
-            <w:r>
-              <w:rPr>
-                <w:rStyle w:val="Hipervnculo"/>
-                <w:rFonts w:ascii="Times New Roman" w:hAnsi="Times New Roman" w:cs="Times New Roman"/>
-              </w:rPr>
-              <w:t>Representar el umbral de enmascaramiento mínimo en cada sub-banda para dos pequeños fragmentos del fichero de audio</w:t>
-            </w:r>
-            <w:r>
-              <w:rPr>
-                <w:webHidden/>
-              </w:rPr>
-              <w:tab/>
-            </w:r>
-            <w:r>
-              <w:rPr>
-                <w:webHidden/>
-              </w:rPr>
-              <w:fldChar w:fldCharType="begin"/>
-            </w:r>
-            <w:r>
-              <w:rPr>
-                <w:webHidden/>
-              </w:rPr>
-              <w:instrText xml:space="preserve"> PAGEREF _Toc213330477 \h </w:instrText>
-            </w:r>
-            <w:r>
-              <w:rPr>
-                <w:webHidden/>
-              </w:rPr>
-            </w:r>
-            <w:r>
-              <w:rPr>
-                <w:webHidden/>
-              </w:rPr>
-              <w:fldChar w:fldCharType="separate"/>
-            </w:r>
-            <w:r>
-              <w:rPr>
-                <w:webHidden/>
-              </w:rPr>
-              <w:t>5</w:t>
-            </w:r>
-            <w:r>
-              <w:rPr>
-                <w:webHidden/>
-              </w:rPr>
-              <w:fldChar w:fldCharType="end"/>
-            </w:r>
-          </w:hyperlink>
-        </w:p>
-        <w:p>
-          <w:pPr>
-            <w:pStyle w:val="TDC2"/>
-            <w:tabs>
-              <w:tab w:val="left" w:pos="960"/>
-            </w:tabs>
-            <w:rPr>
-              <w:rFonts w:eastAsiaTheme="minorEastAsia"/>
-              <w:sz w:val="24"/>
-              <w:szCs w:val="24"/>
-              <w:lang w:eastAsia="es-ES"/>
-            </w:rPr>
-          </w:pPr>
-          <w:hyperlink w:anchor="_Toc213330478" w:history="1">
-            <w:r>
-              <w:rPr>
-                <w:rStyle w:val="Hipervnculo"/>
-                <w:rFonts w:ascii="Times New Roman" w:hAnsi="Times New Roman" w:cs="Times New Roman"/>
-              </w:rPr>
-              <w:t>1.5.</w:t>
-            </w:r>
-            <w:r>
-              <w:rPr>
-                <w:rFonts w:eastAsiaTheme="minorEastAsia"/>
-                <w:sz w:val="24"/>
-                <w:szCs w:val="24"/>
-                <w:lang w:eastAsia="es-ES"/>
-              </w:rPr>
-              <w:tab/>
-            </w:r>
-            <w:r>
-              <w:rPr>
-                <w:rStyle w:val="Hipervnculo"/>
-                <w:rFonts w:ascii="Times New Roman" w:hAnsi="Times New Roman" w:cs="Times New Roman"/>
-              </w:rPr>
-              <w:t>Calcular la ratio señal/máscara para dos pequeños fragmentos del fichero de audio</w:t>
-            </w:r>
-            <w:r>
-              <w:rPr>
-                <w:webHidden/>
-              </w:rPr>
-              <w:tab/>
-            </w:r>
-            <w:r>
-              <w:rPr>
-                <w:webHidden/>
-              </w:rPr>
-              <w:fldChar w:fldCharType="begin"/>
-            </w:r>
-            <w:r>
-              <w:rPr>
-                <w:webHidden/>
-              </w:rPr>
-              <w:instrText xml:space="preserve"> PAGEREF _Toc213330478 \h </w:instrText>
-            </w:r>
-            <w:r>
-              <w:rPr>
-                <w:webHidden/>
-              </w:rPr>
-            </w:r>
-            <w:r>
-              <w:rPr>
-                <w:webHidden/>
-              </w:rPr>
-              <w:fldChar w:fldCharType="separate"/>
-            </w:r>
-            <w:r>
-              <w:rPr>
-                <w:webHidden/>
-              </w:rPr>
-              <w:t>6</w:t>
-            </w:r>
-            <w:r>
-              <w:rPr>
                 <w:webHidden/>
               </w:rPr>
               <w:fldChar w:fldCharType="end"/>
@@ -1601,7 +1201,7 @@
               <w:lang w:eastAsia="es-ES"/>
             </w:rPr>
           </w:pPr>
-          <w:hyperlink w:anchor="_Toc213330479" w:history="1">
+          <w:hyperlink w:anchor="_Toc213395461" w:history="1">
             <w:r>
               <w:rPr>
                 <w:rStyle w:val="Hipervnculo"/>
@@ -1630,7 +1230,7 @@
                 <w:bCs/>
                 <w:noProof/>
               </w:rPr>
-              <w:t>Fase de Análisis MPEG1 audio en nivel 3</w:t>
+              <w:t>Fase de Análisis MPEG1 audio en nivel 1</w:t>
             </w:r>
             <w:r>
               <w:rPr>
@@ -1651,7 +1251,7 @@
                 <w:noProof/>
                 <w:webHidden/>
               </w:rPr>
-              <w:instrText xml:space="preserve"> PAGEREF _Toc213330479 \h </w:instrText>
+              <w:instrText xml:space="preserve"> PAGEREF _Toc213395461 \h </w:instrText>
             </w:r>
             <w:r>
               <w:rPr>
@@ -1671,7 +1271,7 @@
                 <w:noProof/>
                 <w:webHidden/>
               </w:rPr>
-              <w:t>8</w:t>
+              <w:t>1</w:t>
             </w:r>
             <w:r>
               <w:rPr>
@@ -1695,7 +1295,7 @@
               <w:lang w:eastAsia="es-ES"/>
             </w:rPr>
           </w:pPr>
-          <w:hyperlink w:anchor="_Toc213330480" w:history="1">
+          <w:hyperlink w:anchor="_Toc213395462" w:history="1">
             <w:r>
               <w:rPr>
                 <w:rStyle w:val="Hipervnculo"/>
@@ -1717,7 +1317,7 @@
                 <w:rStyle w:val="Hipervnculo"/>
                 <w:rFonts w:ascii="Times New Roman" w:hAnsi="Times New Roman" w:cs="Times New Roman"/>
               </w:rPr>
-              <w:t>Usar el fichero de audio anterior y el código para convertir el fichero wav a mp3 usando al menos dos velocidades (tasas de bits diferentes). Indicar el tiempo transcurrido en el proceso de paso a mp3 en ambas ocasiones</w:t>
+              <w:t>Elegir un fichero de audio (no voz) en formato .wav. Indicar qué tipo de audio se ha elegido y el tamaño del mismo.</w:t>
             </w:r>
             <w:r>
               <w:rPr>
@@ -1735,7 +1335,7 @@
               <w:rPr>
                 <w:webHidden/>
               </w:rPr>
-              <w:instrText xml:space="preserve"> PAGEREF _Toc213330480 \h </w:instrText>
+              <w:instrText xml:space="preserve"> PAGEREF _Toc213395462 \h </w:instrText>
             </w:r>
             <w:r>
               <w:rPr>
@@ -1752,7 +1352,7 @@
               <w:rPr>
                 <w:webHidden/>
               </w:rPr>
-              <w:t>8</w:t>
+              <w:t>1</w:t>
             </w:r>
             <w:r>
               <w:rPr>
@@ -1775,7 +1375,7 @@
               <w:lang w:eastAsia="es-ES"/>
             </w:rPr>
           </w:pPr>
-          <w:hyperlink w:anchor="_Toc213330481" w:history="1">
+          <w:hyperlink w:anchor="_Toc213395463" w:history="1">
             <w:r>
               <w:rPr>
                 <w:rStyle w:val="Hipervnculo"/>
@@ -1797,7 +1397,7 @@
                 <w:rStyle w:val="Hipervnculo"/>
                 <w:rFonts w:ascii="Times New Roman" w:hAnsi="Times New Roman" w:cs="Times New Roman"/>
               </w:rPr>
-              <w:t>Comparar tamaños de fichero wav y los dos obtenidos al pasarlos por el compresor (ratios de compresión)</w:t>
+              <w:t>Usar el código de MPEG1 nivel 1 para tratar el fichero de audio. Encontrar las componentes tonales y no tonales en un pequeño fragmento del fichero de audio.</w:t>
             </w:r>
             <w:r>
               <w:rPr>
@@ -1815,7 +1415,7 @@
               <w:rPr>
                 <w:webHidden/>
               </w:rPr>
-              <w:instrText xml:space="preserve"> PAGEREF _Toc213330481 \h </w:instrText>
+              <w:instrText xml:space="preserve"> PAGEREF _Toc213395463 \h </w:instrText>
             </w:r>
             <w:r>
               <w:rPr>
@@ -1832,7 +1432,7 @@
               <w:rPr>
                 <w:webHidden/>
               </w:rPr>
-              <w:t>8</w:t>
+              <w:t>1</w:t>
             </w:r>
             <w:r>
               <w:rPr>
@@ -1855,7 +1455,7 @@
               <w:lang w:eastAsia="es-ES"/>
             </w:rPr>
           </w:pPr>
-          <w:hyperlink w:anchor="_Toc213330482" w:history="1">
+          <w:hyperlink w:anchor="_Toc213395464" w:history="1">
             <w:r>
               <w:rPr>
                 <w:rStyle w:val="Hipervnculo"/>
@@ -1877,7 +1477,7 @@
                 <w:rStyle w:val="Hipervnculo"/>
                 <w:rFonts w:ascii="Times New Roman" w:hAnsi="Times New Roman" w:cs="Times New Roman"/>
               </w:rPr>
-              <w:t>Comentar la calidad obtenida en todos los casos. Evaluar diferencia o errores de manera cuantitativa</w:t>
+              <w:t>Representar las componentes de enmascaramiento y sus umbrales para dos pequeños fragmentos del fichero de audio</w:t>
             </w:r>
             <w:r>
               <w:rPr>
@@ -1895,7 +1495,7 @@
               <w:rPr>
                 <w:webHidden/>
               </w:rPr>
-              <w:instrText xml:space="preserve"> PAGEREF _Toc213330482 \h </w:instrText>
+              <w:instrText xml:space="preserve"> PAGEREF _Toc213395464 \h </w:instrText>
             </w:r>
             <w:r>
               <w:rPr>
@@ -1912,7 +1512,7 @@
               <w:rPr>
                 <w:webHidden/>
               </w:rPr>
-              <w:t>8</w:t>
+              <w:t>3</w:t>
             </w:r>
             <w:r>
               <w:rPr>
@@ -1935,7 +1535,7 @@
               <w:lang w:eastAsia="es-ES"/>
             </w:rPr>
           </w:pPr>
-          <w:hyperlink w:anchor="_Toc213330483" w:history="1">
+          <w:hyperlink w:anchor="_Toc213395465" w:history="1">
             <w:r>
               <w:rPr>
                 <w:rStyle w:val="Hipervnculo"/>
@@ -1957,7 +1557,7 @@
                 <w:rStyle w:val="Hipervnculo"/>
                 <w:rFonts w:ascii="Times New Roman" w:hAnsi="Times New Roman" w:cs="Times New Roman"/>
               </w:rPr>
-              <w:t>Comentar Usar el fichero de audio en formato wav para cargarlo en ‘Audacity’ y desde esa aplicación exportarlo con formato mp3.  Evaluar tamaños origen y final y su ratio de compresión.  Cargar ambos ficheros en Matlab, tanto el original wav, como el exportado en mp3, y analizar sus diferencia o error de manera cuantitativa y de forma gráfica con gráficos e histograma.</w:t>
+              <w:t>Representar el umbral de enmascaramiento mínimo en cada sub-banda para dos pequeños fragmentos del fichero de audio</w:t>
             </w:r>
             <w:r>
               <w:rPr>
@@ -1975,7 +1575,7 @@
               <w:rPr>
                 <w:webHidden/>
               </w:rPr>
-              <w:instrText xml:space="preserve"> PAGEREF _Toc213330483 \h </w:instrText>
+              <w:instrText xml:space="preserve"> PAGEREF _Toc213395465 \h </w:instrText>
             </w:r>
             <w:r>
               <w:rPr>
@@ -1992,7 +1592,7 @@
               <w:rPr>
                 <w:webHidden/>
               </w:rPr>
-              <w:t>10</w:t>
+              <w:t>5</w:t>
             </w:r>
             <w:r>
               <w:rPr>
@@ -2015,7 +1615,7 @@
               <w:lang w:eastAsia="es-ES"/>
             </w:rPr>
           </w:pPr>
-          <w:hyperlink w:anchor="_Toc213330484" w:history="1">
+          <w:hyperlink w:anchor="_Toc213395466" w:history="1">
             <w:r>
               <w:rPr>
                 <w:rStyle w:val="Hipervnculo"/>
@@ -2037,7 +1637,7 @@
                 <w:rStyle w:val="Hipervnculo"/>
                 <w:rFonts w:ascii="Times New Roman" w:hAnsi="Times New Roman" w:cs="Times New Roman"/>
               </w:rPr>
-              <w:t>Comentar la calidad obtenida respecto a los casos analizados antes, Evaluar las diferencias encontradas en ambos métodos de paso a mp3.</w:t>
+              <w:t>Calcular la ratio señal/máscara para dos pequeños fragmentos del fichero de audio</w:t>
             </w:r>
             <w:r>
               <w:rPr>
@@ -2055,7 +1655,7 @@
               <w:rPr>
                 <w:webHidden/>
               </w:rPr>
-              <w:instrText xml:space="preserve"> PAGEREF _Toc213330484 \h </w:instrText>
+              <w:instrText xml:space="preserve"> PAGEREF _Toc213395466 \h </w:instrText>
             </w:r>
             <w:r>
               <w:rPr>
@@ -2072,7 +1672,7 @@
               <w:rPr>
                 <w:webHidden/>
               </w:rPr>
-              <w:t>11</w:t>
+              <w:t>6</w:t>
             </w:r>
             <w:r>
               <w:rPr>
@@ -2097,7 +1697,7 @@
               <w:lang w:eastAsia="es-ES"/>
             </w:rPr>
           </w:pPr>
-          <w:hyperlink w:anchor="_Toc213330485" w:history="1">
+          <w:hyperlink w:anchor="_Toc213395467" w:history="1">
             <w:r>
               <w:rPr>
                 <w:rStyle w:val="Hipervnculo"/>
@@ -2126,7 +1726,7 @@
                 <w:bCs/>
                 <w:noProof/>
               </w:rPr>
-              <w:t>Conclusión</w:t>
+              <w:t>Fase de Análisis MPEG1 audio en nivel 3</w:t>
             </w:r>
             <w:r>
               <w:rPr>
@@ -2147,7 +1747,7 @@
                 <w:noProof/>
                 <w:webHidden/>
               </w:rPr>
-              <w:instrText xml:space="preserve"> PAGEREF _Toc213330485 \h </w:instrText>
+              <w:instrText xml:space="preserve"> PAGEREF _Toc213395467 \h </w:instrText>
             </w:r>
             <w:r>
               <w:rPr>
@@ -2167,11 +1767,411 @@
                 <w:noProof/>
                 <w:webHidden/>
               </w:rPr>
+              <w:t>8</w:t>
+            </w:r>
+            <w:r>
+              <w:rPr>
+                <w:noProof/>
+                <w:webHidden/>
+              </w:rPr>
+              <w:fldChar w:fldCharType="end"/>
+            </w:r>
+          </w:hyperlink>
+        </w:p>
+        <w:p>
+          <w:pPr>
+            <w:pStyle w:val="TDC2"/>
+            <w:tabs>
+              <w:tab w:val="left" w:pos="960"/>
+            </w:tabs>
+            <w:rPr>
+              <w:rFonts w:eastAsiaTheme="minorEastAsia"/>
+              <w:sz w:val="24"/>
+              <w:szCs w:val="24"/>
+              <w:lang w:eastAsia="es-ES"/>
+            </w:rPr>
+          </w:pPr>
+          <w:hyperlink w:anchor="_Toc213395468" w:history="1">
+            <w:r>
+              <w:rPr>
+                <w:rStyle w:val="Hipervnculo"/>
+                <w:rFonts w:ascii="Times New Roman" w:hAnsi="Times New Roman" w:cs="Times New Roman"/>
+              </w:rPr>
+              <w:t>3.1.</w:t>
+            </w:r>
+            <w:r>
+              <w:rPr>
+                <w:rFonts w:eastAsiaTheme="minorEastAsia"/>
+                <w:sz w:val="24"/>
+                <w:szCs w:val="24"/>
+                <w:lang w:eastAsia="es-ES"/>
+              </w:rPr>
+              <w:tab/>
+            </w:r>
+            <w:r>
+              <w:rPr>
+                <w:rStyle w:val="Hipervnculo"/>
+                <w:rFonts w:ascii="Times New Roman" w:hAnsi="Times New Roman" w:cs="Times New Roman"/>
+              </w:rPr>
+              <w:t>Usar el fichero de audio anterior y el código para convertir el fichero wav a mp3 usando al menos dos velocidades (tasas de bits diferentes). Indicar el tiempo transcurrido en el proceso de paso a mp3 en ambas ocasiones</w:t>
+            </w:r>
+            <w:r>
+              <w:rPr>
+                <w:webHidden/>
+              </w:rPr>
+              <w:tab/>
+            </w:r>
+            <w:r>
+              <w:rPr>
+                <w:webHidden/>
+              </w:rPr>
+              <w:fldChar w:fldCharType="begin"/>
+            </w:r>
+            <w:r>
+              <w:rPr>
+                <w:webHidden/>
+              </w:rPr>
+              <w:instrText xml:space="preserve"> PAGEREF _Toc213395468 \h </w:instrText>
+            </w:r>
+            <w:r>
+              <w:rPr>
+                <w:webHidden/>
+              </w:rPr>
+            </w:r>
+            <w:r>
+              <w:rPr>
+                <w:webHidden/>
+              </w:rPr>
+              <w:fldChar w:fldCharType="separate"/>
+            </w:r>
+            <w:r>
+              <w:rPr>
+                <w:webHidden/>
+              </w:rPr>
+              <w:t>8</w:t>
+            </w:r>
+            <w:r>
+              <w:rPr>
+                <w:webHidden/>
+              </w:rPr>
+              <w:fldChar w:fldCharType="end"/>
+            </w:r>
+          </w:hyperlink>
+        </w:p>
+        <w:p>
+          <w:pPr>
+            <w:pStyle w:val="TDC2"/>
+            <w:tabs>
+              <w:tab w:val="left" w:pos="960"/>
+            </w:tabs>
+            <w:rPr>
+              <w:rFonts w:eastAsiaTheme="minorEastAsia"/>
+              <w:sz w:val="24"/>
+              <w:szCs w:val="24"/>
+              <w:lang w:eastAsia="es-ES"/>
+            </w:rPr>
+          </w:pPr>
+          <w:hyperlink w:anchor="_Toc213395469" w:history="1">
+            <w:r>
+              <w:rPr>
+                <w:rStyle w:val="Hipervnculo"/>
+                <w:rFonts w:ascii="Times New Roman" w:hAnsi="Times New Roman" w:cs="Times New Roman"/>
+              </w:rPr>
+              <w:t>3.2.</w:t>
+            </w:r>
+            <w:r>
+              <w:rPr>
+                <w:rFonts w:eastAsiaTheme="minorEastAsia"/>
+                <w:sz w:val="24"/>
+                <w:szCs w:val="24"/>
+                <w:lang w:eastAsia="es-ES"/>
+              </w:rPr>
+              <w:tab/>
+            </w:r>
+            <w:r>
+              <w:rPr>
+                <w:rStyle w:val="Hipervnculo"/>
+                <w:rFonts w:ascii="Times New Roman" w:hAnsi="Times New Roman" w:cs="Times New Roman"/>
+              </w:rPr>
+              <w:t>Comparar tamaños de fichero wav y los dos obtenidos al pasarlos por el compresor (ratios de compresión)</w:t>
+            </w:r>
+            <w:r>
+              <w:rPr>
+                <w:webHidden/>
+              </w:rPr>
+              <w:tab/>
+            </w:r>
+            <w:r>
+              <w:rPr>
+                <w:webHidden/>
+              </w:rPr>
+              <w:fldChar w:fldCharType="begin"/>
+            </w:r>
+            <w:r>
+              <w:rPr>
+                <w:webHidden/>
+              </w:rPr>
+              <w:instrText xml:space="preserve"> PAGEREF _Toc213395469 \h </w:instrText>
+            </w:r>
+            <w:r>
+              <w:rPr>
+                <w:webHidden/>
+              </w:rPr>
+            </w:r>
+            <w:r>
+              <w:rPr>
+                <w:webHidden/>
+              </w:rPr>
+              <w:fldChar w:fldCharType="separate"/>
+            </w:r>
+            <w:r>
+              <w:rPr>
+                <w:webHidden/>
+              </w:rPr>
+              <w:t>8</w:t>
+            </w:r>
+            <w:r>
+              <w:rPr>
+                <w:webHidden/>
+              </w:rPr>
+              <w:fldChar w:fldCharType="end"/>
+            </w:r>
+          </w:hyperlink>
+        </w:p>
+        <w:p>
+          <w:pPr>
+            <w:pStyle w:val="TDC2"/>
+            <w:tabs>
+              <w:tab w:val="left" w:pos="960"/>
+            </w:tabs>
+            <w:rPr>
+              <w:rFonts w:eastAsiaTheme="minorEastAsia"/>
+              <w:sz w:val="24"/>
+              <w:szCs w:val="24"/>
+              <w:lang w:eastAsia="es-ES"/>
+            </w:rPr>
+          </w:pPr>
+          <w:hyperlink w:anchor="_Toc213395470" w:history="1">
+            <w:r>
+              <w:rPr>
+                <w:rStyle w:val="Hipervnculo"/>
+                <w:rFonts w:ascii="Times New Roman" w:hAnsi="Times New Roman" w:cs="Times New Roman"/>
+              </w:rPr>
+              <w:t>3.3.</w:t>
+            </w:r>
+            <w:r>
+              <w:rPr>
+                <w:rFonts w:eastAsiaTheme="minorEastAsia"/>
+                <w:sz w:val="24"/>
+                <w:szCs w:val="24"/>
+                <w:lang w:eastAsia="es-ES"/>
+              </w:rPr>
+              <w:tab/>
+            </w:r>
+            <w:r>
+              <w:rPr>
+                <w:rStyle w:val="Hipervnculo"/>
+                <w:rFonts w:ascii="Times New Roman" w:hAnsi="Times New Roman" w:cs="Times New Roman"/>
+              </w:rPr>
+              <w:t>Comentar la calidad obtenida en todos los casos. Evaluar diferencia o errores de manera cuantitativa</w:t>
+            </w:r>
+            <w:r>
+              <w:rPr>
+                <w:webHidden/>
+              </w:rPr>
+              <w:tab/>
+            </w:r>
+            <w:r>
+              <w:rPr>
+                <w:webHidden/>
+              </w:rPr>
+              <w:fldChar w:fldCharType="begin"/>
+            </w:r>
+            <w:r>
+              <w:rPr>
+                <w:webHidden/>
+              </w:rPr>
+              <w:instrText xml:space="preserve"> PAGEREF _Toc213395470 \h </w:instrText>
+            </w:r>
+            <w:r>
+              <w:rPr>
+                <w:webHidden/>
+              </w:rPr>
+            </w:r>
+            <w:r>
+              <w:rPr>
+                <w:webHidden/>
+              </w:rPr>
+              <w:fldChar w:fldCharType="separate"/>
+            </w:r>
+            <w:r>
+              <w:rPr>
+                <w:webHidden/>
+              </w:rPr>
+              <w:t>8</w:t>
+            </w:r>
+            <w:r>
+              <w:rPr>
+                <w:webHidden/>
+              </w:rPr>
+              <w:fldChar w:fldCharType="end"/>
+            </w:r>
+          </w:hyperlink>
+        </w:p>
+        <w:p>
+          <w:pPr>
+            <w:pStyle w:val="TDC2"/>
+            <w:tabs>
+              <w:tab w:val="left" w:pos="960"/>
+            </w:tabs>
+            <w:rPr>
+              <w:rFonts w:eastAsiaTheme="minorEastAsia"/>
+              <w:sz w:val="24"/>
+              <w:szCs w:val="24"/>
+              <w:lang w:eastAsia="es-ES"/>
+            </w:rPr>
+          </w:pPr>
+          <w:hyperlink w:anchor="_Toc213395471" w:history="1">
+            <w:r>
+              <w:rPr>
+                <w:rStyle w:val="Hipervnculo"/>
+                <w:rFonts w:ascii="Times New Roman" w:hAnsi="Times New Roman" w:cs="Times New Roman"/>
+              </w:rPr>
+              <w:t>3.4.</w:t>
+            </w:r>
+            <w:r>
+              <w:rPr>
+                <w:rFonts w:eastAsiaTheme="minorEastAsia"/>
+                <w:sz w:val="24"/>
+                <w:szCs w:val="24"/>
+                <w:lang w:eastAsia="es-ES"/>
+              </w:rPr>
+              <w:tab/>
+            </w:r>
+            <w:r>
+              <w:rPr>
+                <w:rStyle w:val="Hipervnculo"/>
+                <w:rFonts w:ascii="Times New Roman" w:hAnsi="Times New Roman" w:cs="Times New Roman"/>
+              </w:rPr>
+              <w:t>Comentar Usar el fichero de audio en formato wav para cargarlo en ‘Audacity’ y desde esa aplicación exportarlo con formato mp3.  Evaluar tamaños origen y final y su ratio de compresión.  Cargar ambos ficheros en Matlab, tanto el original wav, como el exportado en mp3, y analizar sus diferencia o error de manera cuantitativa y de forma gráfica con gráficos e histograma.</w:t>
+            </w:r>
+            <w:r>
+              <w:rPr>
+                <w:webHidden/>
+              </w:rPr>
+              <w:tab/>
+            </w:r>
+            <w:r>
+              <w:rPr>
+                <w:webHidden/>
+              </w:rPr>
+              <w:fldChar w:fldCharType="begin"/>
+            </w:r>
+            <w:r>
+              <w:rPr>
+                <w:webHidden/>
+              </w:rPr>
+              <w:instrText xml:space="preserve"> PAGEREF _Toc213395471 \h </w:instrText>
+            </w:r>
+            <w:r>
+              <w:rPr>
+                <w:webHidden/>
+              </w:rPr>
+            </w:r>
+            <w:r>
+              <w:rPr>
+                <w:webHidden/>
+              </w:rPr>
+              <w:fldChar w:fldCharType="separate"/>
+            </w:r>
+            <w:r>
+              <w:rPr>
+                <w:webHidden/>
+              </w:rPr>
+              <w:t>10</w:t>
+            </w:r>
+            <w:r>
+              <w:rPr>
+                <w:webHidden/>
+              </w:rPr>
+              <w:fldChar w:fldCharType="end"/>
+            </w:r>
+          </w:hyperlink>
+        </w:p>
+        <w:p>
+          <w:pPr>
+            <w:pStyle w:val="TDC2"/>
+            <w:tabs>
+              <w:tab w:val="left" w:pos="960"/>
+            </w:tabs>
+            <w:rPr>
+              <w:rFonts w:eastAsiaTheme="minorEastAsia"/>
+              <w:sz w:val="24"/>
+              <w:szCs w:val="24"/>
+              <w:lang w:eastAsia="es-ES"/>
+            </w:rPr>
+          </w:pPr>
+          <w:hyperlink w:anchor="_Toc213395472" w:history="1">
+            <w:r>
+              <w:rPr>
+                <w:rStyle w:val="Hipervnculo"/>
+                <w:rFonts w:ascii="Times New Roman" w:hAnsi="Times New Roman" w:cs="Times New Roman"/>
+              </w:rPr>
+              <w:t>3.5.</w:t>
+            </w:r>
+            <w:r>
+              <w:rPr>
+                <w:rFonts w:eastAsiaTheme="minorEastAsia"/>
+                <w:sz w:val="24"/>
+                <w:szCs w:val="24"/>
+                <w:lang w:eastAsia="es-ES"/>
+              </w:rPr>
+              <w:tab/>
+            </w:r>
+            <w:r>
+              <w:rPr>
+                <w:rStyle w:val="Hipervnculo"/>
+                <w:rFonts w:ascii="Times New Roman" w:hAnsi="Times New Roman" w:cs="Times New Roman"/>
+              </w:rPr>
+              <w:t>Comentar la calidad obtenida respecto a los casos analizados antes, Evaluar las diferencias encontradas en ambos métodos de paso a mp3.</w:t>
+            </w:r>
+            <w:r>
+              <w:rPr>
+                <w:webHidden/>
+              </w:rPr>
+              <w:tab/>
+            </w:r>
+            <w:r>
+              <w:rPr>
+                <w:webHidden/>
+              </w:rPr>
+              <w:fldChar w:fldCharType="begin"/>
+            </w:r>
+            <w:r>
+              <w:rPr>
+                <w:webHidden/>
+              </w:rPr>
+              <w:instrText xml:space="preserve"> PAGEREF _Toc213395472 \h </w:instrText>
+            </w:r>
+            <w:r>
+              <w:rPr>
+                <w:webHidden/>
+              </w:rPr>
+            </w:r>
+            <w:r>
+              <w:rPr>
+                <w:webHidden/>
+              </w:rPr>
+              <w:fldChar w:fldCharType="separate"/>
+            </w:r>
+            <w:r>
+              <w:rPr>
+                <w:webHidden/>
+              </w:rPr>
               <w:t>11</w:t>
             </w:r>
             <w:r>
               <w:rPr>
-                <w:noProof/>
                 <w:webHidden/>
               </w:rPr>
               <w:fldChar w:fldCharType="end"/>
@@ -2193,7 +2193,7 @@
               <w:lang w:eastAsia="es-ES"/>
             </w:rPr>
           </w:pPr>
-          <w:hyperlink w:anchor="_Toc213330486" w:history="1">
+          <w:hyperlink w:anchor="_Toc213395473" w:history="1">
             <w:r>
               <w:rPr>
                 <w:rStyle w:val="Hipervnculo"/>
@@ -2222,7 +2222,7 @@
                 <w:bCs/>
                 <w:noProof/>
               </w:rPr>
-              <w:t>Anexo Código</w:t>
+              <w:t>Conclusión</w:t>
             </w:r>
             <w:r>
               <w:rPr>
@@ -2243,7 +2243,103 @@
                 <w:noProof/>
                 <w:webHidden/>
               </w:rPr>
-              <w:instrText xml:space="preserve"> PAGEREF _Toc213330486 \h </w:instrText>
+              <w:instrText xml:space="preserve"> PAGEREF _Toc213395473 \h </w:instrText>
+            </w:r>
+            <w:r>
+              <w:rPr>
+                <w:noProof/>
+                <w:webHidden/>
+              </w:rPr>
+            </w:r>
+            <w:r>
+              <w:rPr>
+                <w:noProof/>
+                <w:webHidden/>
+              </w:rPr>
+              <w:fldChar w:fldCharType="separate"/>
+            </w:r>
+            <w:r>
+              <w:rPr>
+                <w:noProof/>
+                <w:webHidden/>
+              </w:rPr>
+              <w:t>11</w:t>
+            </w:r>
+            <w:r>
+              <w:rPr>
+                <w:noProof/>
+                <w:webHidden/>
+              </w:rPr>
+              <w:fldChar w:fldCharType="end"/>
+            </w:r>
+          </w:hyperlink>
+        </w:p>
+        <w:p>
+          <w:pPr>
+            <w:pStyle w:val="TDC1"/>
+            <w:tabs>
+              <w:tab w:val="left" w:pos="440"/>
+              <w:tab w:val="right" w:leader="dot" w:pos="8494"/>
+            </w:tabs>
+            <w:rPr>
+              <w:rFonts w:eastAsiaTheme="minorEastAsia"/>
+              <w:noProof/>
+              <w:sz w:val="24"/>
+              <w:szCs w:val="24"/>
+              <w:lang w:eastAsia="es-ES"/>
+            </w:rPr>
+          </w:pPr>
+          <w:hyperlink w:anchor="_Toc213395474" w:history="1">
+            <w:r>
+              <w:rPr>
+                <w:rStyle w:val="Hipervnculo"/>
+                <w:rFonts w:ascii="Times New Roman" w:hAnsi="Times New Roman" w:cs="Times New Roman"/>
+                <w:b/>
+                <w:bCs/>
+                <w:noProof/>
+              </w:rPr>
+              <w:t>5.</w:t>
+            </w:r>
+            <w:r>
+              <w:rPr>
+                <w:rFonts w:eastAsiaTheme="minorEastAsia"/>
+                <w:noProof/>
+                <w:sz w:val="24"/>
+                <w:szCs w:val="24"/>
+                <w:lang w:eastAsia="es-ES"/>
+              </w:rPr>
+              <w:tab/>
+            </w:r>
+            <w:r>
+              <w:rPr>
+                <w:rStyle w:val="Hipervnculo"/>
+                <w:rFonts w:ascii="Times New Roman" w:hAnsi="Times New Roman" w:cs="Times New Roman"/>
+                <w:b/>
+                <w:bCs/>
+                <w:noProof/>
+              </w:rPr>
+              <w:t>Anexo Código</w:t>
+            </w:r>
+            <w:r>
+              <w:rPr>
+                <w:noProof/>
+                <w:webHidden/>
+              </w:rPr>
+              <w:tab/>
+            </w:r>
+            <w:r>
+              <w:rPr>
+                <w:noProof/>
+                <w:webHidden/>
+              </w:rPr>
+              <w:fldChar w:fldCharType="begin"/>
+            </w:r>
+            <w:r>
+              <w:rPr>
+                <w:noProof/>
+                <w:webHidden/>
+              </w:rPr>
+              <w:instrText xml:space="preserve"> PAGEREF _Toc213395474 \h </w:instrText>
             </w:r>
             <w:r>
               <w:rPr>
@@ -2315,7 +2411,7 @@
           <w:szCs w:val="24"/>
         </w:rPr>
       </w:pPr>
-      <w:bookmarkStart w:id="0" w:name="_Toc213330473"/>
+      <w:bookmarkStart w:id="0" w:name="_Toc213395460"/>
       <w:r>
         <w:rPr>
           <w:rFonts w:ascii="Times New Roman" w:hAnsi="Times New Roman" w:cs="Times New Roman"/>
@@ -2472,6 +2568,47 @@
     </w:p>
     <w:p>
       <w:pPr>
+        <w:pStyle w:val="Ttulo1"/>
+        <w:numPr>
+          <w:ilvl w:val="0"/>
+          <w:numId w:val="26"/>
+        </w:numPr>
+        <w:rPr>
+          <w:rFonts w:ascii="Times New Roman" w:hAnsi="Times New Roman" w:cs="Times New Roman"/>
+          <w:b/>
+          <w:bCs/>
+          <w:color w:val="auto"/>
+          <w:sz w:val="24"/>
+          <w:szCs w:val="24"/>
+        </w:rPr>
+      </w:pPr>
+      <w:bookmarkStart w:id="1" w:name="_Toc213395461"/>
+      <w:r>
+        <w:rPr>
+          <w:rFonts w:ascii="Times New Roman" w:hAnsi="Times New Roman" w:cs="Times New Roman"/>
+          <w:b/>
+          <w:bCs/>
+          <w:color w:val="auto"/>
+          <w:sz w:val="24"/>
+          <w:szCs w:val="24"/>
+        </w:rPr>
+        <w:t xml:space="preserve">Fase de Análisis MPEG1 audio en nivel </w:t>
+      </w:r>
+      <w:r>
+        <w:rPr>
+          <w:rFonts w:ascii="Times New Roman" w:hAnsi="Times New Roman" w:cs="Times New Roman"/>
+          <w:b/>
+          <w:bCs/>
+          <w:color w:val="auto"/>
+          <w:sz w:val="24"/>
+          <w:szCs w:val="24"/>
+        </w:rPr>
+        <w:t>1</w:t>
+      </w:r>
+      <w:bookmarkEnd w:id="1"/>
+    </w:p>
+    <w:p>
+      <w:pPr>
         <w:pStyle w:val="Ttulo2"/>
         <w:numPr>
           <w:ilvl w:val="1"/>
@@ -2486,7 +2623,7 @@
           <w:u w:val="single"/>
         </w:rPr>
       </w:pPr>
-      <w:bookmarkStart w:id="1" w:name="_Toc213330474"/>
+      <w:bookmarkStart w:id="2" w:name="_Toc213395462"/>
       <w:r>
         <w:rPr>
           <w:rFonts w:ascii="Times New Roman" w:hAnsi="Times New Roman" w:cs="Times New Roman"/>
@@ -2541,7 +2678,7 @@
         </w:rPr>
         <w:t>.</w:t>
       </w:r>
-      <w:bookmarkEnd w:id="1"/>
+      <w:bookmarkEnd w:id="2"/>
     </w:p>
     <w:p>
       <w:pPr>
@@ -2588,7 +2725,7 @@
           <w:u w:val="single"/>
         </w:rPr>
       </w:pPr>
-      <w:bookmarkStart w:id="2" w:name="_Toc213330475"/>
+      <w:bookmarkStart w:id="3" w:name="_Toc213395463"/>
       <w:r>
         <w:rPr>
           <w:rFonts w:ascii="Times New Roman" w:hAnsi="Times New Roman" w:cs="Times New Roman"/>
@@ -2599,7 +2736,7 @@
         </w:rPr>
         <w:t>Usar el código de MPEG1 nivel 1 para tratar el fichero de audio. Encontrar las componentes tonales y no tonales en un pequeño fragmento del fichero de audio.</w:t>
       </w:r>
-      <w:bookmarkEnd w:id="2"/>
+      <w:bookmarkEnd w:id="3"/>
     </w:p>
     <w:p>
       <w:pPr>
@@ -3342,24 +3479,14 @@
       <w:r>
         <w:t xml:space="preserve">Tabla </w:t>
       </w:r>
-      <w:r>
-        <w:fldChar w:fldCharType="begin"/>
-      </w:r>
-      <w:r>
-        <w:instrText xml:space="preserve"> SEQ Tabla \* ARABIC </w:instrText>
-      </w:r>
-      <w:r>
-        <w:fldChar w:fldCharType="separate"/>
-      </w:r>
-      <w:r>
-        <w:rPr>
-          <w:noProof/>
-        </w:rPr>
-        <w:t>1</w:t>
-      </w:r>
-      <w:r>
-        <w:fldChar w:fldCharType="end"/>
-      </w:r>
+      <w:fldSimple w:instr=" SEQ Tabla \* ARABIC ">
+        <w:r>
+          <w:rPr>
+            <w:noProof/>
+          </w:rPr>
+          <w:t>1</w:t>
+        </w:r>
+      </w:fldSimple>
       <w:r>
         <w:t>: Componentes tonales detectadas</w:t>
       </w:r>
@@ -3779,6 +3906,7 @@
               <w:rPr>
                 <w:rFonts w:ascii="Times New Roman" w:hAnsi="Times New Roman" w:cs="Times New Roman"/>
               </w:rPr>
+              <w:lastRenderedPageBreak/>
               <w:t>4</w:t>
             </w:r>
           </w:p>
@@ -3869,7 +3997,6 @@
               <w:rPr>
                 <w:rFonts w:ascii="Times New Roman" w:hAnsi="Times New Roman" w:cs="Times New Roman"/>
               </w:rPr>
-              <w:lastRenderedPageBreak/>
               <w:t>5</w:t>
             </w:r>
           </w:p>
@@ -4854,24 +4981,14 @@
       <w:r>
         <w:t xml:space="preserve">Tabla </w:t>
       </w:r>
-      <w:r>
-        <w:fldChar w:fldCharType="begin"/>
-      </w:r>
-      <w:r>
-        <w:instrText xml:space="preserve"> SEQ Tabla \* ARABIC </w:instrText>
-      </w:r>
-      <w:r>
-        <w:fldChar w:fldCharType="separate"/>
-      </w:r>
-      <w:r>
-        <w:rPr>
-          <w:noProof/>
-        </w:rPr>
-        <w:t>2</w:t>
-      </w:r>
-      <w:r>
-        <w:fldChar w:fldCharType="end"/>
-      </w:r>
+      <w:fldSimple w:instr=" SEQ Tabla \* ARABIC ">
+        <w:r>
+          <w:rPr>
+            <w:noProof/>
+          </w:rPr>
+          <w:t>2</w:t>
+        </w:r>
+      </w:fldSimple>
       <w:r>
         <w:t>: Componentes no tonales detectados</w:t>
       </w:r>
@@ -4939,24 +5056,14 @@
                             <w:r>
                               <w:t xml:space="preserve">Ilustración </w:t>
                             </w:r>
-                            <w:r>
-                              <w:fldChar w:fldCharType="begin"/>
-                            </w:r>
-                            <w:r>
-                              <w:instrText xml:space="preserve"> SEQ Ilustración \* ARABIC </w:instrText>
-                            </w:r>
-                            <w:r>
-                              <w:fldChar w:fldCharType="separate"/>
-                            </w:r>
-                            <w:r>
-                              <w:rPr>
-                                <w:noProof/>
-                              </w:rPr>
-                              <w:t>1</w:t>
-                            </w:r>
-                            <w:r>
-                              <w:fldChar w:fldCharType="end"/>
-                            </w:r>
+                            <w:fldSimple w:instr=" SEQ Ilustración \* ARABIC ">
+                              <w:r>
+                                <w:rPr>
+                                  <w:noProof/>
+                                </w:rPr>
+                                <w:t>1</w:t>
+                              </w:r>
+                            </w:fldSimple>
                             <w:r>
                               <w:t>: Espectro con marcadores</w:t>
                             </w:r>
@@ -4994,24 +5101,14 @@
                       <w:r>
                         <w:t xml:space="preserve">Ilustración </w:t>
                       </w:r>
-                      <w:r>
-                        <w:fldChar w:fldCharType="begin"/>
-                      </w:r>
-                      <w:r>
-                        <w:instrText xml:space="preserve"> SEQ Ilustración \* ARABIC </w:instrText>
-                      </w:r>
-                      <w:r>
-                        <w:fldChar w:fldCharType="separate"/>
-                      </w:r>
-                      <w:r>
-                        <w:rPr>
-                          <w:noProof/>
-                        </w:rPr>
-                        <w:t>1</w:t>
-                      </w:r>
-                      <w:r>
-                        <w:fldChar w:fldCharType="end"/>
-                      </w:r>
+                      <w:fldSimple w:instr=" SEQ Ilustración \* ARABIC ">
+                        <w:r>
+                          <w:rPr>
+                            <w:noProof/>
+                          </w:rPr>
+                          <w:t>1</w:t>
+                        </w:r>
+                      </w:fldSimple>
                       <w:r>
                         <w:t>: Espectro con marcadores</w:t>
                       </w:r>
@@ -5224,24 +5321,14 @@
                             <w:r>
                               <w:t xml:space="preserve">Ilustración </w:t>
                             </w:r>
-                            <w:r>
-                              <w:fldChar w:fldCharType="begin"/>
-                            </w:r>
-                            <w:r>
-                              <w:instrText xml:space="preserve"> SEQ Ilustración \* ARABIC </w:instrText>
-                            </w:r>
-                            <w:r>
-                              <w:fldChar w:fldCharType="separate"/>
-                            </w:r>
-                            <w:r>
-                              <w:rPr>
-                                <w:noProof/>
-                              </w:rPr>
-                              <w:t>2</w:t>
-                            </w:r>
-                            <w:r>
-                              <w:fldChar w:fldCharType="end"/>
-                            </w:r>
+                            <w:fldSimple w:instr=" SEQ Ilustración \* ARABIC ">
+                              <w:r>
+                                <w:rPr>
+                                  <w:noProof/>
+                                </w:rPr>
+                                <w:t>2</w:t>
+                              </w:r>
+                            </w:fldSimple>
                             <w:r>
                               <w:t xml:space="preserve">: Radar </w:t>
                             </w:r>
@@ -5284,24 +5371,14 @@
                       <w:r>
                         <w:t xml:space="preserve">Ilustración </w:t>
                       </w:r>
-                      <w:r>
-                        <w:fldChar w:fldCharType="begin"/>
-                      </w:r>
-                      <w:r>
-                        <w:instrText xml:space="preserve"> SEQ Ilustración \* ARABIC </w:instrText>
-                      </w:r>
-                      <w:r>
-                        <w:fldChar w:fldCharType="separate"/>
-                      </w:r>
-                      <w:r>
-                        <w:rPr>
-                          <w:noProof/>
-                        </w:rPr>
-                        <w:t>2</w:t>
-                      </w:r>
-                      <w:r>
-                        <w:fldChar w:fldCharType="end"/>
-                      </w:r>
+                      <w:fldSimple w:instr=" SEQ Ilustración \* ARABIC ">
+                        <w:r>
+                          <w:rPr>
+                            <w:noProof/>
+                          </w:rPr>
+                          <w:t>2</w:t>
+                        </w:r>
+                      </w:fldSimple>
                       <w:r>
                         <w:t xml:space="preserve">: Radar </w:t>
                       </w:r>
@@ -5484,7 +5561,7 @@
           <w:u w:val="single"/>
         </w:rPr>
       </w:pPr>
-      <w:bookmarkStart w:id="3" w:name="_Toc213330476"/>
+      <w:bookmarkStart w:id="4" w:name="_Toc213395464"/>
       <w:r>
         <w:rPr>
           <w:rFonts w:ascii="Times New Roman" w:hAnsi="Times New Roman" w:cs="Times New Roman"/>
@@ -5495,7 +5572,7 @@
         </w:rPr>
         <w:t>Representar las componentes de enmascaramiento y sus umbrales para dos pequeños fragmentos del fichero de audio</w:t>
       </w:r>
-      <w:bookmarkEnd w:id="3"/>
+      <w:bookmarkEnd w:id="4"/>
     </w:p>
     <w:p>
       <w:pPr>
@@ -5671,24 +5748,14 @@
                             <w:r>
                               <w:t xml:space="preserve">Ilustración </w:t>
                             </w:r>
-                            <w:r>
-                              <w:fldChar w:fldCharType="begin"/>
-                            </w:r>
-                            <w:r>
-                              <w:instrText xml:space="preserve"> SEQ Ilustración \* ARABIC </w:instrText>
-                            </w:r>
-                            <w:r>
-                              <w:fldChar w:fldCharType="separate"/>
-                            </w:r>
-                            <w:r>
-                              <w:rPr>
-                                <w:noProof/>
-                              </w:rPr>
-                              <w:t>3</w:t>
-                            </w:r>
-                            <w:r>
-                              <w:fldChar w:fldCharType="end"/>
-                            </w:r>
+                            <w:fldSimple w:instr=" SEQ Ilustración \* ARABIC ">
+                              <w:r>
+                                <w:rPr>
+                                  <w:noProof/>
+                                </w:rPr>
+                                <w:t>3</w:t>
+                              </w:r>
+                            </w:fldSimple>
                             <w:r>
                               <w:t>: Componentes y umbral del fragmento B</w:t>
                             </w:r>
@@ -5726,24 +5793,14 @@
                       <w:r>
                         <w:t xml:space="preserve">Ilustración </w:t>
                       </w:r>
-                      <w:r>
-                        <w:fldChar w:fldCharType="begin"/>
-                      </w:r>
-                      <w:r>
-                        <w:instrText xml:space="preserve"> SEQ Ilustración \* ARABIC </w:instrText>
-                      </w:r>
-                      <w:r>
-                        <w:fldChar w:fldCharType="separate"/>
-                      </w:r>
-                      <w:r>
-                        <w:rPr>
-                          <w:noProof/>
-                        </w:rPr>
-                        <w:t>3</w:t>
-                      </w:r>
-                      <w:r>
-                        <w:fldChar w:fldCharType="end"/>
-                      </w:r>
+                      <w:fldSimple w:instr=" SEQ Ilustración \* ARABIC ">
+                        <w:r>
+                          <w:rPr>
+                            <w:noProof/>
+                          </w:rPr>
+                          <w:t>3</w:t>
+                        </w:r>
+                      </w:fldSimple>
                       <w:r>
                         <w:t>: Componentes y umbral del fragmento B</w:t>
                       </w:r>
@@ -5936,24 +5993,14 @@
                             <w:r>
                               <w:t xml:space="preserve">Ilustración </w:t>
                             </w:r>
-                            <w:r>
-                              <w:fldChar w:fldCharType="begin"/>
-                            </w:r>
-                            <w:r>
-                              <w:instrText xml:space="preserve"> SEQ Ilustración \* ARABIC </w:instrText>
-                            </w:r>
-                            <w:r>
-                              <w:fldChar w:fldCharType="separate"/>
-                            </w:r>
-                            <w:r>
-                              <w:rPr>
-                                <w:noProof/>
-                              </w:rPr>
-                              <w:t>4</w:t>
-                            </w:r>
-                            <w:r>
-                              <w:fldChar w:fldCharType="end"/>
-                            </w:r>
+                            <w:fldSimple w:instr=" SEQ Ilustración \* ARABIC ">
+                              <w:r>
+                                <w:rPr>
+                                  <w:noProof/>
+                                </w:rPr>
+                                <w:t>4</w:t>
+                              </w:r>
+                            </w:fldSimple>
                             <w:r>
                               <w:t>: Componentes y umbral del fragmento A</w:t>
                             </w:r>
@@ -5991,24 +6038,14 @@
                       <w:r>
                         <w:t xml:space="preserve">Ilustración </w:t>
                       </w:r>
-                      <w:r>
-                        <w:fldChar w:fldCharType="begin"/>
-                      </w:r>
-                      <w:r>
-                        <w:instrText xml:space="preserve"> SEQ Ilustración \* ARABIC </w:instrText>
-                      </w:r>
-                      <w:r>
-                        <w:fldChar w:fldCharType="separate"/>
-                      </w:r>
-                      <w:r>
-                        <w:rPr>
-                          <w:noProof/>
-                        </w:rPr>
-                        <w:t>4</w:t>
-                      </w:r>
-                      <w:r>
-                        <w:fldChar w:fldCharType="end"/>
-                      </w:r>
+                      <w:fldSimple w:instr=" SEQ Ilustración \* ARABIC ">
+                        <w:r>
+                          <w:rPr>
+                            <w:noProof/>
+                          </w:rPr>
+                          <w:t>4</w:t>
+                        </w:r>
+                      </w:fldSimple>
                       <w:r>
                         <w:t>: Componentes y umbral del fragmento A</w:t>
                       </w:r>
@@ -6265,24 +6302,14 @@
                             <w:r>
                               <w:t xml:space="preserve">Ilustración </w:t>
                             </w:r>
-                            <w:r>
-                              <w:fldChar w:fldCharType="begin"/>
-                            </w:r>
-                            <w:r>
-                              <w:instrText xml:space="preserve"> SEQ Ilustración \* ARABIC </w:instrText>
-                            </w:r>
-                            <w:r>
-                              <w:fldChar w:fldCharType="separate"/>
-                            </w:r>
-                            <w:r>
-                              <w:rPr>
-                                <w:noProof/>
-                              </w:rPr>
-                              <w:t>5</w:t>
-                            </w:r>
-                            <w:r>
-                              <w:fldChar w:fldCharType="end"/>
-                            </w:r>
+                            <w:fldSimple w:instr=" SEQ Ilustración \* ARABIC ">
+                              <w:r>
+                                <w:rPr>
+                                  <w:noProof/>
+                                </w:rPr>
+                                <w:t>5</w:t>
+                              </w:r>
+                            </w:fldSimple>
                             <w:r>
                               <w:t>: Comparativa en escala Bark</w:t>
                             </w:r>
@@ -6318,24 +6345,14 @@
                       <w:r>
                         <w:t xml:space="preserve">Ilustración </w:t>
                       </w:r>
-                      <w:r>
-                        <w:fldChar w:fldCharType="begin"/>
-                      </w:r>
-                      <w:r>
-                        <w:instrText xml:space="preserve"> SEQ Ilustración \* ARABIC </w:instrText>
-                      </w:r>
-                      <w:r>
-                        <w:fldChar w:fldCharType="separate"/>
-                      </w:r>
-                      <w:r>
-                        <w:rPr>
-                          <w:noProof/>
-                        </w:rPr>
-                        <w:t>5</w:t>
-                      </w:r>
-                      <w:r>
-                        <w:fldChar w:fldCharType="end"/>
-                      </w:r>
+                      <w:fldSimple w:instr=" SEQ Ilustración \* ARABIC ">
+                        <w:r>
+                          <w:rPr>
+                            <w:noProof/>
+                          </w:rPr>
+                          <w:t>5</w:t>
+                        </w:r>
+                      </w:fldSimple>
                       <w:r>
                         <w:t>: Comparativa en escala Bark</w:t>
                       </w:r>
@@ -6467,7 +6484,7 @@
           <w:u w:val="single"/>
         </w:rPr>
       </w:pPr>
-      <w:bookmarkStart w:id="4" w:name="_Toc213330477"/>
+      <w:bookmarkStart w:id="5" w:name="_Toc213395465"/>
       <w:r>
         <w:rPr>
           <w:rFonts w:ascii="Times New Roman" w:hAnsi="Times New Roman" w:cs="Times New Roman"/>
@@ -6500,7 +6517,7 @@
         </w:rPr>
         <w:t xml:space="preserve"> para dos pequeños fragmentos del fichero de audio</w:t>
       </w:r>
-      <w:bookmarkEnd w:id="4"/>
+      <w:bookmarkEnd w:id="5"/>
     </w:p>
     <w:p>
       <w:pPr>
@@ -6564,24 +6581,14 @@
                             <w:r>
                               <w:t xml:space="preserve">Ilustración </w:t>
                             </w:r>
-                            <w:r>
-                              <w:fldChar w:fldCharType="begin"/>
-                            </w:r>
-                            <w:r>
-                              <w:instrText xml:space="preserve"> SEQ Ilustración \* ARABIC </w:instrText>
-                            </w:r>
-                            <w:r>
-                              <w:fldChar w:fldCharType="separate"/>
-                            </w:r>
-                            <w:r>
-                              <w:rPr>
-                                <w:noProof/>
-                              </w:rPr>
-                              <w:t>6</w:t>
-                            </w:r>
-                            <w:r>
-                              <w:fldChar w:fldCharType="end"/>
-                            </w:r>
+                            <w:fldSimple w:instr=" SEQ Ilustración \* ARABIC ">
+                              <w:r>
+                                <w:rPr>
+                                  <w:noProof/>
+                                </w:rPr>
+                                <w:t>6</w:t>
+                              </w:r>
+                            </w:fldSimple>
                             <w:r>
                               <w:t xml:space="preserve">: Umbral mínimo por </w:t>
                             </w:r>
@@ -6622,24 +6629,14 @@
                       <w:r>
                         <w:t xml:space="preserve">Ilustración </w:t>
                       </w:r>
-                      <w:r>
-                        <w:fldChar w:fldCharType="begin"/>
-                      </w:r>
-                      <w:r>
-                        <w:instrText xml:space="preserve"> SEQ Ilustración \* ARABIC </w:instrText>
-                      </w:r>
-                      <w:r>
-                        <w:fldChar w:fldCharType="separate"/>
-                      </w:r>
-                      <w:r>
-                        <w:rPr>
-                          <w:noProof/>
-                        </w:rPr>
-                        <w:t>6</w:t>
-                      </w:r>
-                      <w:r>
-                        <w:fldChar w:fldCharType="end"/>
-                      </w:r>
+                      <w:fldSimple w:instr=" SEQ Ilustración \* ARABIC ">
+                        <w:r>
+                          <w:rPr>
+                            <w:noProof/>
+                          </w:rPr>
+                          <w:t>6</w:t>
+                        </w:r>
+                      </w:fldSimple>
                       <w:r>
                         <w:t xml:space="preserve">: Umbral mínimo por </w:t>
                       </w:r>
@@ -6765,7 +6762,21 @@
         <w:rPr>
           <w:rFonts w:ascii="Times New Roman" w:eastAsiaTheme="majorEastAsia" w:hAnsi="Times New Roman" w:cs="Times New Roman"/>
         </w:rPr>
-        <w:t xml:space="preserve">de cada fragmento sobre las 32 sub-bandas uniformes de </w:t>
+        <w:t xml:space="preserve">de cada fragmento sobre las 32 </w:t>
+      </w:r>
+      <w:proofErr w:type="spellStart"/>
+      <w:r>
+        <w:rPr>
+          <w:rFonts w:ascii="Times New Roman" w:eastAsiaTheme="majorEastAsia" w:hAnsi="Times New Roman" w:cs="Times New Roman"/>
+        </w:rPr>
+        <w:t>sub-bandas</w:t>
+      </w:r>
+      <w:proofErr w:type="spellEnd"/>
+      <w:r>
+        <w:rPr>
+          <w:rFonts w:ascii="Times New Roman" w:eastAsiaTheme="majorEastAsia" w:hAnsi="Times New Roman" w:cs="Times New Roman"/>
+        </w:rPr>
+        <w:t xml:space="preserve"> uniformes de </w:t>
       </w:r>
       <w:proofErr w:type="spellStart"/>
       <w:r>
@@ -6912,7 +6923,6 @@
           <w:rFonts w:ascii="Times New Roman" w:hAnsi="Times New Roman" w:cs="Times New Roman"/>
           <w:noProof/>
         </w:rPr>
-        <w:lastRenderedPageBreak/>
         <mc:AlternateContent>
           <mc:Choice Requires="wps">
             <w:drawing>
@@ -6965,24 +6975,14 @@
                             <w:r>
                               <w:t xml:space="preserve">Ilustración </w:t>
                             </w:r>
-                            <w:r>
-                              <w:fldChar w:fldCharType="begin"/>
-                            </w:r>
-                            <w:r>
-                              <w:instrText xml:space="preserve"> SEQ Ilustración \* ARABIC </w:instrText>
-                            </w:r>
-                            <w:r>
-                              <w:fldChar w:fldCharType="separate"/>
-                            </w:r>
-                            <w:r>
-                              <w:rPr>
-                                <w:noProof/>
-                              </w:rPr>
-                              <w:t>7</w:t>
-                            </w:r>
-                            <w:r>
-                              <w:fldChar w:fldCharType="end"/>
-                            </w:r>
+                            <w:fldSimple w:instr=" SEQ Ilustración \* ARABIC ">
+                              <w:r>
+                                <w:rPr>
+                                  <w:noProof/>
+                                </w:rPr>
+                                <w:t>7</w:t>
+                              </w:r>
+                            </w:fldSimple>
                             <w:r>
                               <w:t xml:space="preserve">: </w:t>
                             </w:r>
@@ -7019,24 +7019,14 @@
                       <w:r>
                         <w:t xml:space="preserve">Ilustración </w:t>
                       </w:r>
-                      <w:r>
-                        <w:fldChar w:fldCharType="begin"/>
-                      </w:r>
-                      <w:r>
-                        <w:instrText xml:space="preserve"> SEQ Ilustración \* ARABIC </w:instrText>
-                      </w:r>
-                      <w:r>
-                        <w:fldChar w:fldCharType="separate"/>
-                      </w:r>
-                      <w:r>
-                        <w:rPr>
-                          <w:noProof/>
-                        </w:rPr>
-                        <w:t>7</w:t>
-                      </w:r>
-                      <w:r>
-                        <w:fldChar w:fldCharType="end"/>
-                      </w:r>
+                      <w:fldSimple w:instr=" SEQ Ilustración \* ARABIC ">
+                        <w:r>
+                          <w:rPr>
+                            <w:noProof/>
+                          </w:rPr>
+                          <w:t>7</w:t>
+                        </w:r>
+                      </w:fldSimple>
                       <w:r>
                         <w:t xml:space="preserve">: </w:t>
                       </w:r>
@@ -7231,24 +7221,14 @@
                             <w:r>
                               <w:t xml:space="preserve">Ilustración </w:t>
                             </w:r>
-                            <w:r>
-                              <w:fldChar w:fldCharType="begin"/>
-                            </w:r>
-                            <w:r>
-                              <w:instrText xml:space="preserve"> SEQ Ilustración \* ARABIC </w:instrText>
-                            </w:r>
-                            <w:r>
-                              <w:fldChar w:fldCharType="separate"/>
-                            </w:r>
-                            <w:r>
-                              <w:rPr>
-                                <w:noProof/>
-                              </w:rPr>
-                              <w:t>8</w:t>
-                            </w:r>
-                            <w:r>
-                              <w:fldChar w:fldCharType="end"/>
-                            </w:r>
+                            <w:fldSimple w:instr=" SEQ Ilustración \* ARABIC ">
+                              <w:r>
+                                <w:rPr>
+                                  <w:noProof/>
+                                </w:rPr>
+                                <w:t>8</w:t>
+                              </w:r>
+                            </w:fldSimple>
                             <w:r>
                               <w:t xml:space="preserve">: Comparación por índice de </w:t>
                             </w:r>
@@ -7289,24 +7269,14 @@
                       <w:r>
                         <w:t xml:space="preserve">Ilustración </w:t>
                       </w:r>
-                      <w:r>
-                        <w:fldChar w:fldCharType="begin"/>
-                      </w:r>
-                      <w:r>
-                        <w:instrText xml:space="preserve"> SEQ Ilustración \* ARABIC </w:instrText>
-                      </w:r>
-                      <w:r>
-                        <w:fldChar w:fldCharType="separate"/>
-                      </w:r>
-                      <w:r>
-                        <w:rPr>
-                          <w:noProof/>
-                        </w:rPr>
-                        <w:t>8</w:t>
-                      </w:r>
-                      <w:r>
-                        <w:fldChar w:fldCharType="end"/>
-                      </w:r>
+                      <w:fldSimple w:instr=" SEQ Ilustración \* ARABIC ">
+                        <w:r>
+                          <w:rPr>
+                            <w:noProof/>
+                          </w:rPr>
+                          <w:t>8</w:t>
+                        </w:r>
+                      </w:fldSimple>
                       <w:r>
                         <w:t xml:space="preserve">: Comparación por índice de </w:t>
                       </w:r>
@@ -7628,7 +7598,7 @@
           <w:u w:val="single"/>
         </w:rPr>
       </w:pPr>
-      <w:bookmarkStart w:id="5" w:name="_Toc213330478"/>
+      <w:bookmarkStart w:id="6" w:name="_Toc213395466"/>
       <w:r>
         <w:rPr>
           <w:rFonts w:ascii="Times New Roman" w:hAnsi="Times New Roman" w:cs="Times New Roman"/>
@@ -7639,7 +7609,7 @@
         </w:rPr>
         <w:t>Calcular la ratio señal/máscara para dos pequeños fragmentos del fichero de audio</w:t>
       </w:r>
-      <w:bookmarkEnd w:id="5"/>
+      <w:bookmarkEnd w:id="6"/>
     </w:p>
     <w:p>
       <w:pPr>
@@ -7813,24 +7783,14 @@
                             <w:r>
                               <w:t xml:space="preserve">Ilustración </w:t>
                             </w:r>
-                            <w:r>
-                              <w:fldChar w:fldCharType="begin"/>
-                            </w:r>
-                            <w:r>
-                              <w:instrText xml:space="preserve"> SEQ Ilustración \* ARABIC </w:instrText>
-                            </w:r>
-                            <w:r>
-                              <w:fldChar w:fldCharType="separate"/>
-                            </w:r>
-                            <w:r>
-                              <w:rPr>
-                                <w:noProof/>
-                              </w:rPr>
-                              <w:t>9</w:t>
-                            </w:r>
-                            <w:r>
-                              <w:fldChar w:fldCharType="end"/>
-                            </w:r>
+                            <w:fldSimple w:instr=" SEQ Ilustración \* ARABIC ">
+                              <w:r>
+                                <w:rPr>
+                                  <w:noProof/>
+                                </w:rPr>
+                                <w:t>9</w:t>
+                              </w:r>
+                            </w:fldSimple>
                             <w:r>
                               <w:t xml:space="preserve">: SMR por </w:t>
                             </w:r>
@@ -7871,24 +7831,14 @@
                       <w:r>
                         <w:t xml:space="preserve">Ilustración </w:t>
                       </w:r>
-                      <w:r>
-                        <w:fldChar w:fldCharType="begin"/>
-                      </w:r>
-                      <w:r>
-                        <w:instrText xml:space="preserve"> SEQ Ilustración \* ARABIC </w:instrText>
-                      </w:r>
-                      <w:r>
-                        <w:fldChar w:fldCharType="separate"/>
-                      </w:r>
-                      <w:r>
-                        <w:rPr>
-                          <w:noProof/>
-                        </w:rPr>
-                        <w:t>9</w:t>
-                      </w:r>
-                      <w:r>
-                        <w:fldChar w:fldCharType="end"/>
-                      </w:r>
+                      <w:fldSimple w:instr=" SEQ Ilustración \* ARABIC ">
+                        <w:r>
+                          <w:rPr>
+                            <w:noProof/>
+                          </w:rPr>
+                          <w:t>9</w:t>
+                        </w:r>
+                      </w:fldSimple>
                       <w:r>
                         <w:t xml:space="preserve">: SMR por </w:t>
                       </w:r>
@@ -8041,24 +7991,14 @@
                             <w:r>
                               <w:t xml:space="preserve">Ilustración </w:t>
                             </w:r>
-                            <w:r>
-                              <w:fldChar w:fldCharType="begin"/>
-                            </w:r>
-                            <w:r>
-                              <w:instrText xml:space="preserve"> SEQ Ilustración \* ARABIC </w:instrText>
-                            </w:r>
-                            <w:r>
-                              <w:fldChar w:fldCharType="separate"/>
-                            </w:r>
-                            <w:r>
-                              <w:rPr>
-                                <w:noProof/>
-                              </w:rPr>
-                              <w:t>10</w:t>
-                            </w:r>
-                            <w:r>
-                              <w:fldChar w:fldCharType="end"/>
-                            </w:r>
+                            <w:fldSimple w:instr=" SEQ Ilustración \* ARABIC ">
+                              <w:r>
+                                <w:rPr>
+                                  <w:noProof/>
+                                </w:rPr>
+                                <w:t>10</w:t>
+                              </w:r>
+                            </w:fldSimple>
                             <w:r>
                               <w:t xml:space="preserve">: Curva de la SMR por </w:t>
                             </w:r>
@@ -8099,24 +8039,14 @@
                       <w:r>
                         <w:t xml:space="preserve">Ilustración </w:t>
                       </w:r>
-                      <w:r>
-                        <w:fldChar w:fldCharType="begin"/>
-                      </w:r>
-                      <w:r>
-                        <w:instrText xml:space="preserve"> SEQ Ilustración \* ARABIC </w:instrText>
-                      </w:r>
-                      <w:r>
-                        <w:fldChar w:fldCharType="separate"/>
-                      </w:r>
-                      <w:r>
-                        <w:rPr>
-                          <w:noProof/>
-                        </w:rPr>
-                        <w:t>10</w:t>
-                      </w:r>
-                      <w:r>
-                        <w:fldChar w:fldCharType="end"/>
-                      </w:r>
+                      <w:fldSimple w:instr=" SEQ Ilustración \* ARABIC ">
+                        <w:r>
+                          <w:rPr>
+                            <w:noProof/>
+                          </w:rPr>
+                          <w:t>10</w:t>
+                        </w:r>
+                      </w:fldSimple>
                       <w:r>
                         <w:t xml:space="preserve">: Curva de la SMR por </w:t>
                       </w:r>
@@ -8280,7 +8210,7 @@
           <w:szCs w:val="24"/>
         </w:rPr>
       </w:pPr>
-      <w:bookmarkStart w:id="6" w:name="_Toc213330479"/>
+      <w:bookmarkStart w:id="7" w:name="_Toc213395467"/>
       <w:r>
         <w:rPr>
           <w:rFonts w:ascii="Times New Roman" w:hAnsi="Times New Roman" w:cs="Times New Roman"/>
@@ -8304,7 +8234,7 @@
         </w:rPr>
         <w:t>Análisis MPEG1 audio en nivel 3</w:t>
       </w:r>
-      <w:bookmarkEnd w:id="6"/>
+      <w:bookmarkEnd w:id="7"/>
     </w:p>
     <w:p>
       <w:pPr>
@@ -8322,7 +8252,7 @@
           <w:u w:val="single"/>
         </w:rPr>
       </w:pPr>
-      <w:bookmarkStart w:id="7" w:name="_Toc213330480"/>
+      <w:bookmarkStart w:id="8" w:name="_Toc213395468"/>
       <w:r>
         <w:rPr>
           <w:rFonts w:ascii="Times New Roman" w:hAnsi="Times New Roman" w:cs="Times New Roman"/>
@@ -8375,7 +8305,7 @@
         </w:rPr>
         <w:t>Indicar el tiempo transcurrido en el proceso de paso a mp3 en ambas ocasiones</w:t>
       </w:r>
-      <w:bookmarkEnd w:id="7"/>
+      <w:bookmarkEnd w:id="8"/>
     </w:p>
     <w:p>
       <w:pPr>
@@ -8417,13 +8347,7 @@
         <w:rPr>
           <w:rFonts w:ascii="Times New Roman" w:hAnsi="Times New Roman" w:cs="Times New Roman"/>
         </w:rPr>
-        <w:t xml:space="preserve"> 8.0. Se han evaluado las siguientes tasas: </w:t>
-      </w:r>
-      <w:r>
-        <w:rPr>
-          <w:rFonts w:ascii="Times New Roman" w:hAnsi="Times New Roman" w:cs="Times New Roman"/>
-        </w:rPr>
-        <w:t>320 kbps y 128 kbps (CBR). A cada codificación se midió el tiempo transcurrido y el tamaño final.</w:t>
+        <w:t xml:space="preserve"> 8.0. Se han evaluado las siguientes tasas: 320 kbps y 128 kbps (CBR). A cada codificación se midió el tiempo transcurrido y el tamaño final.</w:t>
       </w:r>
     </w:p>
     <w:tbl>
@@ -8697,24 +8621,14 @@
       <w:r>
         <w:t xml:space="preserve">Tabla </w:t>
       </w:r>
-      <w:r>
-        <w:fldChar w:fldCharType="begin"/>
-      </w:r>
-      <w:r>
-        <w:instrText xml:space="preserve"> SEQ Tabla \* ARABIC </w:instrText>
-      </w:r>
-      <w:r>
-        <w:fldChar w:fldCharType="separate"/>
-      </w:r>
-      <w:r>
-        <w:rPr>
-          <w:noProof/>
-        </w:rPr>
-        <w:t>3</w:t>
-      </w:r>
-      <w:r>
-        <w:fldChar w:fldCharType="end"/>
-      </w:r>
+      <w:fldSimple w:instr=" SEQ Tabla \* ARABIC ">
+        <w:r>
+          <w:rPr>
+            <w:noProof/>
+          </w:rPr>
+          <w:t>3</w:t>
+        </w:r>
+      </w:fldSimple>
       <w:r>
         <w:t>: Resumen de la compresión a MP3</w:t>
       </w:r>
@@ -8750,7 +8664,7 @@
           <w:u w:val="single"/>
         </w:rPr>
       </w:pPr>
-      <w:bookmarkStart w:id="8" w:name="_Toc213330481"/>
+      <w:bookmarkStart w:id="9" w:name="_Toc213395469"/>
       <w:r>
         <w:rPr>
           <w:rFonts w:ascii="Times New Roman" w:hAnsi="Times New Roman" w:cs="Times New Roman"/>
@@ -8783,7 +8697,7 @@
         </w:rPr>
         <w:t xml:space="preserve"> y los dos obtenidos al pasarlos por el compresor (ratios de compresión)</w:t>
       </w:r>
-      <w:bookmarkEnd w:id="8"/>
+      <w:bookmarkEnd w:id="9"/>
     </w:p>
     <w:tbl>
       <w:tblPr>
@@ -9070,24 +8984,14 @@
       <w:r>
         <w:t xml:space="preserve">Tabla </w:t>
       </w:r>
-      <w:r>
-        <w:fldChar w:fldCharType="begin"/>
-      </w:r>
-      <w:r>
-        <w:instrText xml:space="preserve"> SEQ Tabla \* ARABIC </w:instrText>
-      </w:r>
-      <w:r>
-        <w:fldChar w:fldCharType="separate"/>
-      </w:r>
-      <w:r>
-        <w:rPr>
-          <w:noProof/>
-        </w:rPr>
-        <w:t>4</w:t>
-      </w:r>
-      <w:r>
-        <w:fldChar w:fldCharType="end"/>
-      </w:r>
+      <w:fldSimple w:instr=" SEQ Tabla \* ARABIC ">
+        <w:r>
+          <w:rPr>
+            <w:noProof/>
+          </w:rPr>
+          <w:t>4</w:t>
+        </w:r>
+      </w:fldSimple>
       <w:r>
         <w:t>: Tamaños y ratios de compresión</w:t>
       </w:r>
@@ -9155,24 +9059,14 @@
                             <w:r>
                               <w:t xml:space="preserve">Ilustración </w:t>
                             </w:r>
-                            <w:r>
-                              <w:fldChar w:fldCharType="begin"/>
-                            </w:r>
-                            <w:r>
-                              <w:instrText xml:space="preserve"> SEQ Ilustración \* ARABIC </w:instrText>
-                            </w:r>
-                            <w:r>
-                              <w:fldChar w:fldCharType="separate"/>
-                            </w:r>
-                            <w:r>
-                              <w:rPr>
-                                <w:noProof/>
-                              </w:rPr>
-                              <w:t>11</w:t>
-                            </w:r>
-                            <w:r>
-                              <w:fldChar w:fldCharType="end"/>
-                            </w:r>
+                            <w:fldSimple w:instr=" SEQ Ilustración \* ARABIC ">
+                              <w:r>
+                                <w:rPr>
+                                  <w:noProof/>
+                                </w:rPr>
+                                <w:t>11</w:t>
+                              </w:r>
+                            </w:fldSimple>
                             <w:r>
                               <w:t>: Comparativa de tamaños</w:t>
                             </w:r>
@@ -9209,24 +9103,14 @@
                       <w:r>
                         <w:t xml:space="preserve">Ilustración </w:t>
                       </w:r>
-                      <w:r>
-                        <w:fldChar w:fldCharType="begin"/>
-                      </w:r>
-                      <w:r>
-                        <w:instrText xml:space="preserve"> SEQ Ilustración \* ARABIC </w:instrText>
-                      </w:r>
-                      <w:r>
-                        <w:fldChar w:fldCharType="separate"/>
-                      </w:r>
-                      <w:r>
-                        <w:rPr>
-                          <w:noProof/>
-                        </w:rPr>
-                        <w:t>11</w:t>
-                      </w:r>
-                      <w:r>
-                        <w:fldChar w:fldCharType="end"/>
-                      </w:r>
+                      <w:fldSimple w:instr=" SEQ Ilustración \* ARABIC ">
+                        <w:r>
+                          <w:rPr>
+                            <w:noProof/>
+                          </w:rPr>
+                          <w:t>11</w:t>
+                        </w:r>
+                      </w:fldSimple>
                       <w:r>
                         <w:t>: Comparativa de tamaños</w:t>
                       </w:r>
@@ -9358,7 +9242,7 @@
           <w:u w:val="single"/>
         </w:rPr>
       </w:pPr>
-      <w:bookmarkStart w:id="9" w:name="_Toc213330482"/>
+      <w:bookmarkStart w:id="10" w:name="_Toc213395470"/>
       <w:r>
         <w:rPr>
           <w:rFonts w:ascii="Times New Roman" w:hAnsi="Times New Roman" w:cs="Times New Roman"/>
@@ -9379,7 +9263,7 @@
         </w:rPr>
         <w:t>cuantitativa</w:t>
       </w:r>
-      <w:bookmarkEnd w:id="9"/>
+      <w:bookmarkEnd w:id="10"/>
     </w:p>
     <w:p>
       <w:pPr>
@@ -9393,25 +9277,7 @@
         <w:rPr>
           <w:rFonts w:ascii="Times New Roman" w:hAnsi="Times New Roman" w:cs="Times New Roman"/>
         </w:rPr>
-        <w:t>Al reproducir los audios</w:t>
-      </w:r>
-      <w:r>
-        <w:rPr>
-          <w:rFonts w:ascii="Times New Roman" w:hAnsi="Times New Roman" w:cs="Times New Roman"/>
-        </w:rPr>
-        <w:t xml:space="preserve"> con</w:t>
-      </w:r>
-      <w:r>
-        <w:rPr>
-          <w:rFonts w:ascii="Times New Roman" w:hAnsi="Times New Roman" w:cs="Times New Roman"/>
-        </w:rPr>
-        <w:t xml:space="preserve"> el</w:t>
-      </w:r>
-      <w:r>
-        <w:rPr>
-          <w:rFonts w:ascii="Times New Roman" w:hAnsi="Times New Roman" w:cs="Times New Roman"/>
-        </w:rPr>
-        <w:t xml:space="preserve"> altavoz integrado los tres suenan muy similares; en 128 kbps se aprecia algo menos de profundidad (ligera pérdida de “aire” en agudos y colas de </w:t>
+        <w:t xml:space="preserve">Al reproducir los audios con el altavoz integrado los tres suenan muy similares; en 128 kbps se aprecia algo menos de profundidad (ligera pérdida de “aire” en agudos y colas de </w:t>
       </w:r>
       <w:proofErr w:type="spellStart"/>
       <w:r>
@@ -9875,24 +9741,14 @@
       <w:r>
         <w:t xml:space="preserve">Ilustración </w:t>
       </w:r>
-      <w:r>
-        <w:fldChar w:fldCharType="begin"/>
-      </w:r>
-      <w:r>
-        <w:instrText xml:space="preserve"> SEQ Ilustración \* ARABIC </w:instrText>
-      </w:r>
-      <w:r>
-        <w:fldChar w:fldCharType="separate"/>
-      </w:r>
-      <w:r>
-        <w:rPr>
-          <w:noProof/>
-        </w:rPr>
-        <w:t>12</w:t>
-      </w:r>
-      <w:r>
-        <w:fldChar w:fldCharType="end"/>
-      </w:r>
+      <w:fldSimple w:instr=" SEQ Ilustración \* ARABIC ">
+        <w:r>
+          <w:rPr>
+            <w:noProof/>
+          </w:rPr>
+          <w:t>12</w:t>
+        </w:r>
+      </w:fldSimple>
       <w:r>
         <w:t>: Tabla comparativa de archivos MpP3</w:t>
       </w:r>
@@ -9959,24 +9815,14 @@
                             <w:r>
                               <w:t xml:space="preserve">Ilustración </w:t>
                             </w:r>
-                            <w:r>
-                              <w:fldChar w:fldCharType="begin"/>
-                            </w:r>
-                            <w:r>
-                              <w:instrText xml:space="preserve"> SEQ Ilustración \* ARABIC </w:instrText>
-                            </w:r>
-                            <w:r>
-                              <w:fldChar w:fldCharType="separate"/>
-                            </w:r>
-                            <w:r>
-                              <w:rPr>
-                                <w:noProof/>
-                              </w:rPr>
-                              <w:t>13</w:t>
-                            </w:r>
-                            <w:r>
-                              <w:fldChar w:fldCharType="end"/>
-                            </w:r>
+                            <w:fldSimple w:instr=" SEQ Ilustración \* ARABIC ">
+                              <w:r>
+                                <w:rPr>
+                                  <w:noProof/>
+                                </w:rPr>
+                                <w:t>13</w:t>
+                              </w:r>
+                            </w:fldSimple>
                             <w:r>
                               <w:t>: Espectrogramas MP3, WAV y Error</w:t>
                             </w:r>
@@ -10013,24 +9859,14 @@
                       <w:r>
                         <w:t xml:space="preserve">Ilustración </w:t>
                       </w:r>
-                      <w:r>
-                        <w:fldChar w:fldCharType="begin"/>
-                      </w:r>
-                      <w:r>
-                        <w:instrText xml:space="preserve"> SEQ Ilustración \* ARABIC </w:instrText>
-                      </w:r>
-                      <w:r>
-                        <w:fldChar w:fldCharType="separate"/>
-                      </w:r>
-                      <w:r>
-                        <w:rPr>
-                          <w:noProof/>
-                        </w:rPr>
-                        <w:t>13</w:t>
-                      </w:r>
-                      <w:r>
-                        <w:fldChar w:fldCharType="end"/>
-                      </w:r>
+                      <w:fldSimple w:instr=" SEQ Ilustración \* ARABIC ">
+                        <w:r>
+                          <w:rPr>
+                            <w:noProof/>
+                          </w:rPr>
+                          <w:t>13</w:t>
+                        </w:r>
+                      </w:fldSimple>
                       <w:r>
                         <w:t>: Espectrogramas MP3, WAV y Error</w:t>
                       </w:r>
@@ -10046,6 +9882,7 @@
       <w:r>
         <w:rPr>
           <w:rFonts w:ascii="Times New Roman" w:hAnsi="Times New Roman" w:cs="Times New Roman"/>
+          <w:noProof/>
         </w:rPr>
         <w:drawing>
           <wp:anchor distT="0" distB="0" distL="114300" distR="114300" simplePos="0" relativeHeight="251695108" behindDoc="0" locked="0" layoutInCell="1" allowOverlap="1" wp14:anchorId="51D60326" wp14:editId="5DBFC8DC">
@@ -10208,24 +10045,14 @@
                             <w:r>
                               <w:t xml:space="preserve">Ilustración </w:t>
                             </w:r>
-                            <w:r>
-                              <w:fldChar w:fldCharType="begin"/>
-                            </w:r>
-                            <w:r>
-                              <w:instrText xml:space="preserve"> SEQ Ilustración \* ARABIC </w:instrText>
-                            </w:r>
-                            <w:r>
-                              <w:fldChar w:fldCharType="separate"/>
-                            </w:r>
-                            <w:r>
-                              <w:rPr>
-                                <w:noProof/>
-                              </w:rPr>
-                              <w:t>14</w:t>
-                            </w:r>
-                            <w:r>
-                              <w:fldChar w:fldCharType="end"/>
-                            </w:r>
+                            <w:fldSimple w:instr=" SEQ Ilustración \* ARABIC ">
+                              <w:r>
+                                <w:rPr>
+                                  <w:noProof/>
+                                </w:rPr>
+                                <w:t>14</w:t>
+                              </w:r>
+                            </w:fldSimple>
                             <w:r>
                               <w:t>: Error temporal e histograma</w:t>
                             </w:r>
@@ -10262,24 +10089,14 @@
                       <w:r>
                         <w:t xml:space="preserve">Ilustración </w:t>
                       </w:r>
-                      <w:r>
-                        <w:fldChar w:fldCharType="begin"/>
-                      </w:r>
-                      <w:r>
-                        <w:instrText xml:space="preserve"> SEQ Ilustración \* ARABIC </w:instrText>
-                      </w:r>
-                      <w:r>
-                        <w:fldChar w:fldCharType="separate"/>
-                      </w:r>
-                      <w:r>
-                        <w:rPr>
-                          <w:noProof/>
-                        </w:rPr>
-                        <w:t>14</w:t>
-                      </w:r>
-                      <w:r>
-                        <w:fldChar w:fldCharType="end"/>
-                      </w:r>
+                      <w:fldSimple w:instr=" SEQ Ilustración \* ARABIC ">
+                        <w:r>
+                          <w:rPr>
+                            <w:noProof/>
+                          </w:rPr>
+                          <w:t>14</w:t>
+                        </w:r>
+                      </w:fldSimple>
                       <w:r>
                         <w:t>: Error temporal e histograma</w:t>
                       </w:r>
@@ -10295,6 +10112,7 @@
       <w:r>
         <w:rPr>
           <w:rFonts w:ascii="Times New Roman" w:hAnsi="Times New Roman" w:cs="Times New Roman"/>
+          <w:noProof/>
         </w:rPr>
         <w:drawing>
           <wp:anchor distT="0" distB="0" distL="114300" distR="114300" simplePos="0" relativeHeight="251698180" behindDoc="0" locked="0" layoutInCell="1" allowOverlap="1" wp14:anchorId="3E91EB96" wp14:editId="6C874E11">
@@ -10380,19 +10198,7 @@
         <w:rPr>
           <w:rFonts w:ascii="Times New Roman" w:hAnsi="Times New Roman" w:cs="Times New Roman"/>
         </w:rPr>
-        <w:t xml:space="preserve">Los dos MP3 mantienen una calidad alta para este piano reverberante. 320 kbps es consistentemente mejor (LSD ↓, SNR ↑) y conserva mejor agudos y profundidad; 128 kbps sigue siendo </w:t>
-      </w:r>
-      <w:r>
-        <w:rPr>
-          <w:rFonts w:ascii="Times New Roman" w:hAnsi="Times New Roman" w:cs="Times New Roman"/>
-        </w:rPr>
-        <w:t>convincente,</w:t>
-      </w:r>
-      <w:r>
-        <w:rPr>
-          <w:rFonts w:ascii="Times New Roman" w:hAnsi="Times New Roman" w:cs="Times New Roman"/>
-        </w:rPr>
-        <w:t xml:space="preserve"> pero aplana ligeramente colas y brillo. En escucha casual pueden parecer equivalentes; con atención o monitores, 320 kbps resulta más fiel.</w:t>
+        <w:t>Los dos MP3 mantienen una calidad alta para este piano reverberante. 320 kbps es consistentemente mejor (LSD ↓, SNR ↑) y conserva mejor agudos y profundidad; 128 kbps sigue siendo convincente, pero aplana ligeramente colas y brillo. En escucha casual pueden parecer equivalentes; con atención o monitores, 320 kbps resulta más fiel.</w:t>
       </w:r>
     </w:p>
     <w:p>
@@ -10427,7 +10233,7 @@
           <w:u w:val="single"/>
         </w:rPr>
       </w:pPr>
-      <w:bookmarkStart w:id="10" w:name="_Toc213330483"/>
+      <w:bookmarkStart w:id="11" w:name="_Toc213395471"/>
       <w:r>
         <w:rPr>
           <w:rFonts w:ascii="Times New Roman" w:hAnsi="Times New Roman" w:cs="Times New Roman"/>
@@ -10492,7 +10298,7 @@
         </w:rPr>
         <w:t>, como el exportado en mp3, y analizar sus diferencia o error de manera cuantitativa y de forma gráfica con gráficos e histograma.</w:t>
       </w:r>
-      <w:bookmarkEnd w:id="10"/>
+      <w:bookmarkEnd w:id="11"/>
     </w:p>
     <w:p>
       <w:pPr>
@@ -10518,13 +10324,7 @@
         <w:rPr>
           <w:rFonts w:ascii="Times New Roman" w:hAnsi="Times New Roman" w:cs="Times New Roman"/>
         </w:rPr>
-        <w:t xml:space="preserve">MP3, </w:t>
-      </w:r>
-      <w:r>
-        <w:rPr>
-          <w:rFonts w:ascii="Times New Roman" w:hAnsi="Times New Roman" w:cs="Times New Roman"/>
-        </w:rPr>
-        <w:t>Posteriormente se cargaron ambos en MATLAB, se alineó el MP3 con el WAV (correlación) y se igualó el nivel RMS para medir el error.</w:t>
+        <w:t>MP3, Posteriormente se cargaron ambos en MATLAB, se alineó el MP3 con el WAV (correlación) y se igualó el nivel RMS para medir el error.</w:t>
       </w:r>
     </w:p>
     <w:tbl>
@@ -10803,24 +10603,14 @@
       <w:r>
         <w:t xml:space="preserve">Tabla </w:t>
       </w:r>
-      <w:r>
-        <w:fldChar w:fldCharType="begin"/>
-      </w:r>
-      <w:r>
-        <w:instrText xml:space="preserve"> SEQ Tabla \* ARABIC </w:instrText>
-      </w:r>
-      <w:r>
-        <w:fldChar w:fldCharType="separate"/>
-      </w:r>
-      <w:r>
-        <w:rPr>
-          <w:noProof/>
-        </w:rPr>
-        <w:t>5</w:t>
-      </w:r>
-      <w:r>
-        <w:fldChar w:fldCharType="end"/>
-      </w:r>
+      <w:fldSimple w:instr=" SEQ Tabla \* ARABIC ">
+        <w:r>
+          <w:rPr>
+            <w:noProof/>
+          </w:rPr>
+          <w:t>5</w:t>
+        </w:r>
+      </w:fldSimple>
       <w:r>
         <w:t>: Tamaños y compresión</w:t>
       </w:r>
@@ -10888,24 +10678,14 @@
                             <w:r>
                               <w:t xml:space="preserve">Ilustración </w:t>
                             </w:r>
-                            <w:r>
-                              <w:fldChar w:fldCharType="begin"/>
-                            </w:r>
-                            <w:r>
-                              <w:instrText xml:space="preserve"> SEQ Ilustración \* ARABIC </w:instrText>
-                            </w:r>
-                            <w:r>
-                              <w:fldChar w:fldCharType="separate"/>
-                            </w:r>
-                            <w:r>
-                              <w:rPr>
-                                <w:noProof/>
-                              </w:rPr>
-                              <w:t>15</w:t>
-                            </w:r>
-                            <w:r>
-                              <w:fldChar w:fldCharType="end"/>
-                            </w:r>
+                            <w:fldSimple w:instr=" SEQ Ilustración \* ARABIC ">
+                              <w:r>
+                                <w:rPr>
+                                  <w:noProof/>
+                                </w:rPr>
+                                <w:t>15</w:t>
+                              </w:r>
+                            </w:fldSimple>
                             <w:r>
                               <w:t>: Espectrogramas</w:t>
                             </w:r>
@@ -10943,24 +10723,14 @@
                       <w:r>
                         <w:t xml:space="preserve">Ilustración </w:t>
                       </w:r>
-                      <w:r>
-                        <w:fldChar w:fldCharType="begin"/>
-                      </w:r>
-                      <w:r>
-                        <w:instrText xml:space="preserve"> SEQ Ilustración \* ARABIC </w:instrText>
-                      </w:r>
-                      <w:r>
-                        <w:fldChar w:fldCharType="separate"/>
-                      </w:r>
-                      <w:r>
-                        <w:rPr>
-                          <w:noProof/>
-                        </w:rPr>
-                        <w:t>15</w:t>
-                      </w:r>
-                      <w:r>
-                        <w:fldChar w:fldCharType="end"/>
-                      </w:r>
+                      <w:fldSimple w:instr=" SEQ Ilustración \* ARABIC ">
+                        <w:r>
+                          <w:rPr>
+                            <w:noProof/>
+                          </w:rPr>
+                          <w:t>15</w:t>
+                        </w:r>
+                      </w:fldSimple>
                       <w:r>
                         <w:t>: Espectrogramas</w:t>
                       </w:r>
@@ -11114,24 +10884,14 @@
                             <w:r>
                               <w:t xml:space="preserve">Ilustración </w:t>
                             </w:r>
-                            <w:r>
-                              <w:fldChar w:fldCharType="begin"/>
-                            </w:r>
-                            <w:r>
-                              <w:instrText xml:space="preserve"> SEQ Ilustración \* ARABIC </w:instrText>
-                            </w:r>
-                            <w:r>
-                              <w:fldChar w:fldCharType="separate"/>
-                            </w:r>
-                            <w:r>
-                              <w:rPr>
-                                <w:noProof/>
-                              </w:rPr>
-                              <w:t>16</w:t>
-                            </w:r>
-                            <w:r>
-                              <w:fldChar w:fldCharType="end"/>
-                            </w:r>
+                            <w:fldSimple w:instr=" SEQ Ilustración \* ARABIC ">
+                              <w:r>
+                                <w:rPr>
+                                  <w:noProof/>
+                                </w:rPr>
+                                <w:t>16</w:t>
+                              </w:r>
+                            </w:fldSimple>
                             <w:r>
                               <w:t>: Error temporal e histograma</w:t>
                             </w:r>
@@ -11169,24 +10929,14 @@
                       <w:r>
                         <w:t xml:space="preserve">Ilustración </w:t>
                       </w:r>
-                      <w:r>
-                        <w:fldChar w:fldCharType="begin"/>
-                      </w:r>
-                      <w:r>
-                        <w:instrText xml:space="preserve"> SEQ Ilustración \* ARABIC </w:instrText>
-                      </w:r>
-                      <w:r>
-                        <w:fldChar w:fldCharType="separate"/>
-                      </w:r>
-                      <w:r>
-                        <w:rPr>
-                          <w:noProof/>
-                        </w:rPr>
-                        <w:t>16</w:t>
-                      </w:r>
-                      <w:r>
-                        <w:fldChar w:fldCharType="end"/>
-                      </w:r>
+                      <w:fldSimple w:instr=" SEQ Ilustración \* ARABIC ">
+                        <w:r>
+                          <w:rPr>
+                            <w:noProof/>
+                          </w:rPr>
+                          <w:t>16</w:t>
+                        </w:r>
+                      </w:fldSimple>
                       <w:r>
                         <w:t>: Error temporal e histograma</w:t>
                       </w:r>
@@ -11318,7 +11068,7 @@
           <w:u w:val="single"/>
         </w:rPr>
       </w:pPr>
-      <w:bookmarkStart w:id="11" w:name="_Toc213330484"/>
+      <w:bookmarkStart w:id="12" w:name="_Toc213395472"/>
       <w:r>
         <w:rPr>
           <w:rFonts w:ascii="Times New Roman" w:hAnsi="Times New Roman" w:cs="Times New Roman"/>
@@ -11349,7 +11099,7 @@
         </w:rPr>
         <w:t xml:space="preserve"> de paso a mp3.</w:t>
       </w:r>
-      <w:bookmarkEnd w:id="11"/>
+      <w:bookmarkEnd w:id="12"/>
     </w:p>
     <w:tbl>
       <w:tblPr>
@@ -12106,24 +11856,14 @@
       <w:r>
         <w:t xml:space="preserve">Tabla </w:t>
       </w:r>
-      <w:r>
-        <w:fldChar w:fldCharType="begin"/>
-      </w:r>
-      <w:r>
-        <w:instrText xml:space="preserve"> SEQ Tabla \* ARABIC </w:instrText>
-      </w:r>
-      <w:r>
-        <w:fldChar w:fldCharType="separate"/>
-      </w:r>
-      <w:r>
-        <w:rPr>
-          <w:noProof/>
-        </w:rPr>
-        <w:t>6</w:t>
-      </w:r>
-      <w:r>
-        <w:fldChar w:fldCharType="end"/>
-      </w:r>
+      <w:fldSimple w:instr=" SEQ Tabla \* ARABIC ">
+        <w:r>
+          <w:rPr>
+            <w:noProof/>
+          </w:rPr>
+          <w:t>6</w:t>
+        </w:r>
+      </w:fldSimple>
       <w:r>
         <w:t>: Métricas</w:t>
       </w:r>
@@ -12140,13 +11880,7 @@
         <w:rPr>
           <w:rFonts w:ascii="Times New Roman" w:hAnsi="Times New Roman" w:cs="Times New Roman"/>
         </w:rPr>
-        <w:t xml:space="preserve">Respecto a la tabla se puede decir que, </w:t>
-      </w:r>
-      <w:r>
-        <w:rPr>
-          <w:rFonts w:ascii="Times New Roman" w:hAnsi="Times New Roman" w:cs="Times New Roman"/>
-        </w:rPr>
-        <w:t>en fidelidad espectral destaca el 320 kbps (LSD 1.58 dB), seguido muy cerca por Audacity (2.01 dB) y después 128 kbps (2.07 dB). En error global, Audacity obtiene menor RMSE y mayor SNR, con un tamaño parecido al 128 kbps. El retardo de códec difiere: 1729 muestras en LAME/</w:t>
+        <w:t>Respecto a la tabla se puede decir que, en fidelidad espectral destaca el 320 kbps (LSD 1.58 dB), seguido muy cerca por Audacity (2.01 dB) y después 128 kbps (2.07 dB). En error global, Audacity obtiene menor RMSE y mayor SNR, con un tamaño parecido al 128 kbps. El retardo de códec difiere: 1729 muestras en LAME/</w:t>
       </w:r>
       <w:proofErr w:type="spellStart"/>
       <w:r>
@@ -12234,7 +11968,7 @@
           <w:szCs w:val="24"/>
         </w:rPr>
       </w:pPr>
-      <w:bookmarkStart w:id="12" w:name="_Toc213330485"/>
+      <w:bookmarkStart w:id="13" w:name="_Toc213395473"/>
       <w:r>
         <w:rPr>
           <w:rFonts w:ascii="Times New Roman" w:hAnsi="Times New Roman" w:cs="Times New Roman"/>
@@ -12246,7 +11980,7 @@
         </w:rPr>
         <w:t>Conclusión</w:t>
       </w:r>
-      <w:bookmarkEnd w:id="12"/>
+      <w:bookmarkEnd w:id="13"/>
     </w:p>
     <w:p>
       <w:pPr>
@@ -12353,7 +12087,7 @@
           <w:szCs w:val="24"/>
         </w:rPr>
       </w:pPr>
-      <w:bookmarkStart w:id="13" w:name="_Toc213330486"/>
+      <w:bookmarkStart w:id="14" w:name="_Toc213395474"/>
       <w:r>
         <w:rPr>
           <w:rFonts w:ascii="Times New Roman" w:hAnsi="Times New Roman" w:cs="Times New Roman"/>
@@ -12365,7 +12099,7 @@
         </w:rPr>
         <w:t>Anexo Código</w:t>
       </w:r>
-      <w:bookmarkEnd w:id="13"/>
+      <w:bookmarkEnd w:id="14"/>
     </w:p>
     <w:p>
       <w:pPr>
@@ -12395,9 +12129,18 @@
         </w:rPr>
         <w:t xml:space="preserve"> donde se encuentra todo el contenido de la práctica (códigos, documentos y archivos de audio): </w:t>
       </w:r>
+      <w:hyperlink r:id="rId36" w:history="1">
+        <w:r>
+          <w:rPr>
+            <w:rStyle w:val="Hipervnculo"/>
+            <w:rFonts w:ascii="Times New Roman" w:hAnsi="Times New Roman" w:cs="Times New Roman"/>
+          </w:rPr>
+          <w:t>https://github.com/MrAndy5/PracticasSTM/tree/main/P4</w:t>
+        </w:r>
+      </w:hyperlink>
     </w:p>
     <w:sectPr>
-      <w:footerReference w:type="default" r:id="rId36"/>
+      <w:footerReference w:type="default" r:id="rId37"/>
       <w:type w:val="continuous"/>
       <w:pgSz w:w="11906" w:h="16838"/>
       <w:pgMar w:top="1417" w:right="1701" w:bottom="1417" w:left="1701" w:header="708" w:footer="708" w:gutter="0"/>
@@ -19781,6 +19524,7 @@
   <w:style w:type="character" w:default="1" w:styleId="Fuentedeprrafopredeter">
     <w:name w:val="Default Paragraph Font"/>
     <w:uiPriority w:val="1"/>
+    <w:semiHidden/>
     <w:unhideWhenUsed/>
   </w:style>
   <w:style w:type="table" w:default="1" w:styleId="Tablanormal">
@@ -20753,15 +20497,18 @@
 </file>
 
 <file path=customXml/item2.xml><?xml version="1.0" encoding="utf-8"?>
-<?mso-contentType ?>
-<FormTemplates xmlns="http://schemas.microsoft.com/sharepoint/v3/contenttype/forms">
-  <Display>DocumentLibraryForm</Display>
-  <Edit>DocumentLibraryForm</Edit>
-  <New>DocumentLibraryForm</New>
-</FormTemplates>
+<p:properties xmlns:p="http://schemas.microsoft.com/office/2006/metadata/properties" xmlns:xsi="http://www.w3.org/2001/XMLSchema-instance" xmlns:pc="http://schemas.microsoft.com/office/infopath/2007/PartnerControls">
+  <documentManagement>
+    <_activity xmlns="772b1827-66b8-4350-9924-1f01d8f0f51c" xsi:nil="true"/>
+  </documentManagement>
+</p:properties>
 </file>
 
 <file path=customXml/item3.xml><?xml version="1.0" encoding="utf-8"?>
+<b:Sources xmlns:b="http://schemas.openxmlformats.org/officeDocument/2006/bibliography" xmlns="http://schemas.openxmlformats.org/officeDocument/2006/bibliography" SelectedStyle="\APASixthEditionOfficeOnline.xsl" StyleName="APA" Version="6"/>
+</file>
+
+<file path=customXml/item4.xml><?xml version="1.0" encoding="utf-8"?>
 <ct:contentTypeSchema xmlns:ct="http://schemas.microsoft.com/office/2006/metadata/contentType" xmlns:ma="http://schemas.microsoft.com/office/2006/metadata/properties/metaAttributes" ct:_="" ma:_="" ma:contentTypeName="Documento" ma:contentTypeID="0x010100659B9BB361C55649A9E0C9E0C03ECC6F" ma:contentTypeVersion="15" ma:contentTypeDescription="Crear nuevo documento." ma:contentTypeScope="" ma:versionID="96f253616c9af8609908c034686f9874">
   <xsd:schema xmlns:xsd="http://www.w3.org/2001/XMLSchema" xmlns:xs="http://www.w3.org/2001/XMLSchema" xmlns:p="http://schemas.microsoft.com/office/2006/metadata/properties" xmlns:ns3="772b1827-66b8-4350-9924-1f01d8f0f51c" xmlns:ns4="71e67707-f454-4048-85e3-069b244942e3" targetNamespace="http://schemas.microsoft.com/office/2006/metadata/properties" ma:root="true" ma:fieldsID="9cf6806580c447a0b3b0a60fec0a52b4" ns3:_="" ns4:_="">
     <xsd:import namespace="772b1827-66b8-4350-9924-1f01d8f0f51c"/>
@@ -20994,16 +20741,13 @@
 </ct:contentTypeSchema>
 </file>
 
-<file path=customXml/item4.xml><?xml version="1.0" encoding="utf-8"?>
-<b:Sources xmlns:b="http://schemas.openxmlformats.org/officeDocument/2006/bibliography" xmlns="http://schemas.openxmlformats.org/officeDocument/2006/bibliography" SelectedStyle="\APASixthEditionOfficeOnline.xsl" StyleName="APA" Version="6"/>
-</file>
-
 <file path=customXml/item5.xml><?xml version="1.0" encoding="utf-8"?>
-<p:properties xmlns:p="http://schemas.microsoft.com/office/2006/metadata/properties" xmlns:xsi="http://www.w3.org/2001/XMLSchema-instance" xmlns:pc="http://schemas.microsoft.com/office/infopath/2007/PartnerControls">
-  <documentManagement>
-    <_activity xmlns="772b1827-66b8-4350-9924-1f01d8f0f51c" xsi:nil="true"/>
-  </documentManagement>
-</p:properties>
+<?mso-contentType ?>
+<FormTemplates xmlns="http://schemas.microsoft.com/sharepoint/v3/contenttype/forms">
+  <Display>DocumentLibraryForm</Display>
+  <Edit>DocumentLibraryForm</Edit>
+  <New>DocumentLibraryForm</New>
+</FormTemplates>
 </file>
 
 <file path=customXml/itemProps1.xml><?xml version="1.0" encoding="utf-8"?>
@@ -21015,14 +20759,24 @@
 </file>
 
 <file path=customXml/itemProps2.xml><?xml version="1.0" encoding="utf-8"?>
-<ds:datastoreItem xmlns:ds="http://schemas.openxmlformats.org/officeDocument/2006/customXml" ds:itemID="{985CC0CA-2264-4DC9-8860-4C2F6EC482EC}">
+<ds:datastoreItem xmlns:ds="http://schemas.openxmlformats.org/officeDocument/2006/customXml" ds:itemID="{E6756559-6990-4C37-9BA2-BCE7F42B34B7}">
   <ds:schemaRefs>
-    <ds:schemaRef ds:uri="http://schemas.microsoft.com/sharepoint/v3/contenttype/forms"/>
+    <ds:schemaRef ds:uri="http://schemas.microsoft.com/office/2006/metadata/properties"/>
+    <ds:schemaRef ds:uri="http://schemas.microsoft.com/office/infopath/2007/PartnerControls"/>
+    <ds:schemaRef ds:uri="772b1827-66b8-4350-9924-1f01d8f0f51c"/>
   </ds:schemaRefs>
 </ds:datastoreItem>
 </file>
 
 <file path=customXml/itemProps3.xml><?xml version="1.0" encoding="utf-8"?>
+<ds:datastoreItem xmlns:ds="http://schemas.openxmlformats.org/officeDocument/2006/customXml" ds:itemID="{3807EC41-6119-403C-AD1D-0A389D968CE3}">
+  <ds:schemaRefs>
+    <ds:schemaRef ds:uri="http://schemas.openxmlformats.org/officeDocument/2006/bibliography"/>
+  </ds:schemaRefs>
+</ds:datastoreItem>
+</file>
+
+<file path=customXml/itemProps4.xml><?xml version="1.0" encoding="utf-8"?>
 <ds:datastoreItem xmlns:ds="http://schemas.openxmlformats.org/officeDocument/2006/customXml" ds:itemID="{2FF679D8-AFFB-4725-9638-66B4AA6CD55D}">
   <ds:schemaRefs>
     <ds:schemaRef ds:uri="http://schemas.microsoft.com/office/2006/metadata/contentType"/>
@@ -21041,20 +20795,10 @@
 </ds:datastoreItem>
 </file>
 
-<file path=customXml/itemProps4.xml><?xml version="1.0" encoding="utf-8"?>
-<ds:datastoreItem xmlns:ds="http://schemas.openxmlformats.org/officeDocument/2006/customXml" ds:itemID="{3807EC41-6119-403C-AD1D-0A389D968CE3}">
+<file path=customXml/itemProps5.xml><?xml version="1.0" encoding="utf-8"?>
+<ds:datastoreItem xmlns:ds="http://schemas.openxmlformats.org/officeDocument/2006/customXml" ds:itemID="{985CC0CA-2264-4DC9-8860-4C2F6EC482EC}">
   <ds:schemaRefs>
-    <ds:schemaRef ds:uri="http://schemas.openxmlformats.org/officeDocument/2006/bibliography"/>
-  </ds:schemaRefs>
-</ds:datastoreItem>
-</file>
-
-<file path=customXml/itemProps5.xml><?xml version="1.0" encoding="utf-8"?>
-<ds:datastoreItem xmlns:ds="http://schemas.openxmlformats.org/officeDocument/2006/customXml" ds:itemID="{E6756559-6990-4C37-9BA2-BCE7F42B34B7}">
-  <ds:schemaRefs>
-    <ds:schemaRef ds:uri="http://schemas.microsoft.com/office/2006/metadata/properties"/>
-    <ds:schemaRef ds:uri="http://schemas.microsoft.com/office/infopath/2007/PartnerControls"/>
-    <ds:schemaRef ds:uri="772b1827-66b8-4350-9924-1f01d8f0f51c"/>
+    <ds:schemaRef ds:uri="http://schemas.microsoft.com/sharepoint/v3/contenttype/forms"/>
   </ds:schemaRefs>
 </ds:datastoreItem>
 </file>

</xml_diff>